<commit_message>
Sequnce diagram added to document
</commit_message>
<xml_diff>
--- a/Document/Volleyball management.docx
+++ b/Document/Volleyball management.docx
@@ -239,8 +239,28 @@
                                   <w14:round/>
                                 </w14:textOutline>
                               </w:rPr>
-                              <w:t>Volley Viction</w:t>
+                              <w:t xml:space="preserve">Volley </w:t>
                             </w:r>
+                            <w:proofErr w:type="spellStart"/>
+                            <w:r>
+                              <w:rPr>
+                                <w:rFonts w:ascii="Times New Roman" w:hAnsi="Times New Roman" w:cs="Times New Roman"/>
+                                <w:b/>
+                                <w:bCs/>
+                                <w:color w:val="2E74B5" w:themeColor="accent1" w:themeShade="BF"/>
+                                <w:sz w:val="40"/>
+                                <w:szCs w:val="40"/>
+                                <w14:textOutline w14:w="9525" w14:cap="flat" w14:cmpd="sng" w14:algn="ctr">
+                                  <w14:solidFill>
+                                    <w14:schemeClr w14:val="accent2"/>
+                                  </w14:solidFill>
+                                  <w14:prstDash w14:val="solid"/>
+                                  <w14:round/>
+                                </w14:textOutline>
+                              </w:rPr>
+                              <w:t>Viction</w:t>
+                            </w:r>
+                            <w:proofErr w:type="spellEnd"/>
                           </w:p>
                         </w:txbxContent>
                       </wps:txbx>
@@ -297,8 +317,28 @@
                             <w14:round/>
                           </w14:textOutline>
                         </w:rPr>
-                        <w:t>Volley Viction</w:t>
+                        <w:t xml:space="preserve">Volley </w:t>
                       </w:r>
+                      <w:proofErr w:type="spellStart"/>
+                      <w:r>
+                        <w:rPr>
+                          <w:rFonts w:ascii="Times New Roman" w:hAnsi="Times New Roman" w:cs="Times New Roman"/>
+                          <w:b/>
+                          <w:bCs/>
+                          <w:color w:val="2E74B5" w:themeColor="accent1" w:themeShade="BF"/>
+                          <w:sz w:val="40"/>
+                          <w:szCs w:val="40"/>
+                          <w14:textOutline w14:w="9525" w14:cap="flat" w14:cmpd="sng" w14:algn="ctr">
+                            <w14:solidFill>
+                              <w14:schemeClr w14:val="accent2"/>
+                            </w14:solidFill>
+                            <w14:prstDash w14:val="solid"/>
+                            <w14:round/>
+                          </w14:textOutline>
+                        </w:rPr>
+                        <w:t>Viction</w:t>
+                      </w:r>
+                      <w:proofErr w:type="spellEnd"/>
                     </w:p>
                   </w:txbxContent>
                 </v:textbox>
@@ -372,13 +412,10 @@
           <w:sz w:val="28"/>
           <w:szCs w:val="28"/>
         </w:rPr>
-        <w:t>Prepared by:  Krishna Naik (1896930)</w:t>
-      </w:r>
-    </w:p>
-    <w:p>
-      <w:pPr>
-        <w:ind w:left="2940" w:firstLine="420"/>
-        <w:jc w:val="both"/>
+        <w:t xml:space="preserve">Prepared </w:t>
+      </w:r>
+      <w:proofErr w:type="gramStart"/>
+      <w:r>
         <w:rPr>
           <w:rFonts w:ascii="Times New Roman" w:hAnsi="Times New Roman" w:cs="Times New Roman"/>
           <w:b/>
@@ -387,7 +424,9 @@
           <w:sz w:val="28"/>
           <w:szCs w:val="28"/>
         </w:rPr>
-      </w:pPr>
+        <w:t>by:</w:t>
+      </w:r>
+      <w:proofErr w:type="gramEnd"/>
       <w:r>
         <w:rPr>
           <w:rFonts w:ascii="Times New Roman" w:hAnsi="Times New Roman" w:cs="Times New Roman"/>
@@ -397,9 +436,13 @@
           <w:sz w:val="28"/>
           <w:szCs w:val="28"/>
         </w:rPr>
-        <w:t>Lilu Odedra (189661</w:t>
-      </w:r>
-      <w:r>
+        <w:t xml:space="preserve">  Krishna Naik (1896930)</w:t>
+      </w:r>
+    </w:p>
+    <w:p>
+      <w:pPr>
+        <w:ind w:left="2940" w:firstLine="420"/>
+        <w:jc w:val="both"/>
         <w:rPr>
           <w:rFonts w:ascii="Times New Roman" w:hAnsi="Times New Roman" w:cs="Times New Roman"/>
           <w:b/>
@@ -408,12 +451,8 @@
           <w:sz w:val="28"/>
           <w:szCs w:val="28"/>
         </w:rPr>
-        <w:t>5)</w:t>
-      </w:r>
-    </w:p>
-    <w:p>
-      <w:pPr>
-        <w:jc w:val="center"/>
+      </w:pPr>
+      <w:r>
         <w:rPr>
           <w:rFonts w:ascii="Times New Roman" w:hAnsi="Times New Roman" w:cs="Times New Roman"/>
           <w:b/>
@@ -422,8 +461,12 @@
           <w:sz w:val="28"/>
           <w:szCs w:val="28"/>
         </w:rPr>
-      </w:pPr>
-      <w:r>
+        <w:t>Lilu Odedra (1896615)</w:t>
+      </w:r>
+    </w:p>
+    <w:p>
+      <w:pPr>
+        <w:jc w:val="center"/>
         <w:rPr>
           <w:rFonts w:ascii="Times New Roman" w:hAnsi="Times New Roman" w:cs="Times New Roman"/>
           <w:b/>
@@ -432,8 +475,7 @@
           <w:sz w:val="28"/>
           <w:szCs w:val="28"/>
         </w:rPr>
-        <w:t xml:space="preserve">   </w:t>
-      </w:r>
+      </w:pPr>
       <w:r>
         <w:rPr>
           <w:rFonts w:ascii="Times New Roman" w:hAnsi="Times New Roman" w:cs="Times New Roman"/>
@@ -443,7 +485,7 @@
           <w:sz w:val="28"/>
           <w:szCs w:val="28"/>
         </w:rPr>
-        <w:tab/>
+        <w:t xml:space="preserve">   </w:t>
       </w:r>
       <w:r>
         <w:rPr>
@@ -455,7 +497,6 @@
           <w:szCs w:val="28"/>
         </w:rPr>
         <w:tab/>
-        <w:t xml:space="preserve">  </w:t>
       </w:r>
       <w:r>
         <w:rPr>
@@ -466,13 +507,11 @@
           <w:sz w:val="28"/>
           <w:szCs w:val="28"/>
         </w:rPr>
-        <w:t>Urvi Arora (1895757)</w:t>
-      </w:r>
-    </w:p>
-    <w:p>
-      <w:pPr>
-        <w:ind w:left="2940" w:firstLine="420"/>
-        <w:jc w:val="both"/>
+        <w:tab/>
+        <w:t xml:space="preserve">  </w:t>
+      </w:r>
+      <w:proofErr w:type="spellStart"/>
+      <w:r>
         <w:rPr>
           <w:rFonts w:ascii="Times New Roman" w:hAnsi="Times New Roman" w:cs="Times New Roman"/>
           <w:b/>
@@ -481,7 +520,9 @@
           <w:sz w:val="28"/>
           <w:szCs w:val="28"/>
         </w:rPr>
-      </w:pPr>
+        <w:t>Urvi</w:t>
+      </w:r>
+      <w:proofErr w:type="spellEnd"/>
       <w:r>
         <w:rPr>
           <w:rFonts w:ascii="Times New Roman" w:hAnsi="Times New Roman" w:cs="Times New Roman"/>
@@ -491,7 +532,45 @@
           <w:sz w:val="28"/>
           <w:szCs w:val="28"/>
         </w:rPr>
-        <w:t>Shivdeep Kaur (1896567)</w:t>
+        <w:t xml:space="preserve"> Arora (1895757)</w:t>
+      </w:r>
+    </w:p>
+    <w:p>
+      <w:pPr>
+        <w:ind w:left="2940" w:firstLine="420"/>
+        <w:jc w:val="both"/>
+        <w:rPr>
+          <w:rFonts w:ascii="Times New Roman" w:hAnsi="Times New Roman" w:cs="Times New Roman"/>
+          <w:b/>
+          <w:bCs/>
+          <w:color w:val="3D218D"/>
+          <w:sz w:val="28"/>
+          <w:szCs w:val="28"/>
+        </w:rPr>
+      </w:pPr>
+      <w:proofErr w:type="spellStart"/>
+      <w:r>
+        <w:rPr>
+          <w:rFonts w:ascii="Times New Roman" w:hAnsi="Times New Roman" w:cs="Times New Roman"/>
+          <w:b/>
+          <w:bCs/>
+          <w:color w:val="3D218D"/>
+          <w:sz w:val="28"/>
+          <w:szCs w:val="28"/>
+        </w:rPr>
+        <w:t>Shivdeep</w:t>
+      </w:r>
+      <w:proofErr w:type="spellEnd"/>
+      <w:r>
+        <w:rPr>
+          <w:rFonts w:ascii="Times New Roman" w:hAnsi="Times New Roman" w:cs="Times New Roman"/>
+          <w:b/>
+          <w:bCs/>
+          <w:color w:val="3D218D"/>
+          <w:sz w:val="28"/>
+          <w:szCs w:val="28"/>
+        </w:rPr>
+        <w:t xml:space="preserve"> Kaur (1896567)</w:t>
       </w:r>
     </w:p>
     <w:p>
@@ -706,16 +785,7 @@
                 <w:sz w:val="24"/>
                 <w:szCs w:val="24"/>
               </w:rPr>
-              <w:t xml:space="preserve">1. </w:t>
-            </w:r>
-            <w:r>
-              <w:rPr>
-                <w:rFonts w:ascii="Times New Roman" w:eastAsiaTheme="majorEastAsia" w:hAnsi="Times New Roman" w:cs="Times New Roman"/>
-                <w:bCs/>
-                <w:sz w:val="24"/>
-                <w:szCs w:val="24"/>
-              </w:rPr>
-              <w:t>P</w:t>
+              <w:t>1. P</w:t>
             </w:r>
             <w:r>
               <w:rPr>
@@ -724,25 +794,7 @@
                 <w:sz w:val="24"/>
                 <w:szCs w:val="24"/>
               </w:rPr>
-              <w:t xml:space="preserve">roject </w:t>
-            </w:r>
-            <w:r>
-              <w:rPr>
-                <w:rFonts w:ascii="Times New Roman" w:hAnsi="Times New Roman" w:cs="Times New Roman"/>
-                <w:bCs/>
-                <w:sz w:val="24"/>
-                <w:szCs w:val="24"/>
-              </w:rPr>
-              <w:t>D</w:t>
-            </w:r>
-            <w:r>
-              <w:rPr>
-                <w:rFonts w:ascii="Times New Roman" w:hAnsi="Times New Roman" w:cs="Times New Roman"/>
-                <w:bCs/>
-                <w:sz w:val="24"/>
-                <w:szCs w:val="24"/>
-              </w:rPr>
-              <w:t>escription</w:t>
+              <w:t>roject Description</w:t>
             </w:r>
             <w:r>
               <w:rPr>
@@ -1184,23 +1236,7 @@
           <w:sz w:val="24"/>
           <w:szCs w:val="24"/>
         </w:rPr>
-        <w:t xml:space="preserve">The volleyball management mobile app </w:t>
-      </w:r>
-      <w:r>
-        <w:rPr>
-          <w:rFonts w:ascii="Times New Roman" w:hAnsi="Times New Roman" w:cs="Times New Roman"/>
-          <w:sz w:val="24"/>
-          <w:szCs w:val="24"/>
-        </w:rPr>
-        <w:t>will function in Android mobile phones. Volleyball management application will cover every aspects of this sport. This Application will be designed in a way, that can be easily understandable to not only guests but also to league managers and team managers</w:t>
-      </w:r>
-      <w:r>
-        <w:rPr>
-          <w:rFonts w:ascii="Times New Roman" w:hAnsi="Times New Roman" w:cs="Times New Roman"/>
-          <w:sz w:val="24"/>
-          <w:szCs w:val="24"/>
-        </w:rPr>
-        <w:t>.</w:t>
+        <w:t>The volleyball management mobile app will function in Android mobile phones. Volleyball management application will cover every aspects of this sport. This Application will be designed in a way, that can be easily understandable to not only guests but also to league managers and team managers.</w:t>
       </w:r>
     </w:p>
     <w:p>
@@ -1228,31 +1264,61 @@
           <w:sz w:val="24"/>
           <w:szCs w:val="24"/>
         </w:rPr>
-        <w:t xml:space="preserve">Basically, this application provides three types of roles, who can use this application such as league managers, team managers and guests. Where, league managers will be able to create and delete teams, seasons and also, they can create match schedules </w:t>
-      </w:r>
-      <w:r>
-        <w:rPr>
-          <w:rFonts w:ascii="Times New Roman" w:hAnsi="Times New Roman" w:cs="Times New Roman"/>
-          <w:sz w:val="24"/>
-          <w:szCs w:val="24"/>
-        </w:rPr>
-        <w:t>and can modify or enter match results. Team managers also have preceding role where he or she can edit information of their team. Every team have single team manager who can manage that team. Team managers have authority to add or delete their players. Thi</w:t>
-      </w:r>
-      <w:r>
-        <w:rPr>
-          <w:rFonts w:ascii="Times New Roman" w:hAnsi="Times New Roman" w:cs="Times New Roman"/>
-          <w:sz w:val="24"/>
-          <w:szCs w:val="24"/>
-        </w:rPr>
-        <w:t>s describe very easy way, where each role can manage their duties effortlessly. And, Guests can use this application by keeping up with match schedules, winning teams, losing teams and other statistics. Guests have no authorities to make changes or make mo</w:t>
-      </w:r>
-      <w:r>
-        <w:rPr>
-          <w:rFonts w:ascii="Times New Roman" w:hAnsi="Times New Roman" w:cs="Times New Roman"/>
-          <w:sz w:val="24"/>
-          <w:szCs w:val="24"/>
-        </w:rPr>
-        <w:t>difications to the application.</w:t>
+        <w:t xml:space="preserve">Basically, this application provides three types of roles, who can use this application such as league managers, team managers and guests. Where, league managers will be able to create and delete teams, seasons </w:t>
+      </w:r>
+      <w:proofErr w:type="gramStart"/>
+      <w:r>
+        <w:rPr>
+          <w:rFonts w:ascii="Times New Roman" w:hAnsi="Times New Roman" w:cs="Times New Roman"/>
+          <w:sz w:val="24"/>
+          <w:szCs w:val="24"/>
+        </w:rPr>
+        <w:t>and also</w:t>
+      </w:r>
+      <w:proofErr w:type="gramEnd"/>
+      <w:r>
+        <w:rPr>
+          <w:rFonts w:ascii="Times New Roman" w:hAnsi="Times New Roman" w:cs="Times New Roman"/>
+          <w:sz w:val="24"/>
+          <w:szCs w:val="24"/>
+        </w:rPr>
+        <w:t xml:space="preserve">, they can create match schedules and can modify or enter match results. Team managers also have preceding role where he or she can edit information of their team. Every team have single team manager who can manage that team. Team managers have authority to add or delete their players. This describe </w:t>
+      </w:r>
+      <w:proofErr w:type="gramStart"/>
+      <w:r>
+        <w:rPr>
+          <w:rFonts w:ascii="Times New Roman" w:hAnsi="Times New Roman" w:cs="Times New Roman"/>
+          <w:sz w:val="24"/>
+          <w:szCs w:val="24"/>
+        </w:rPr>
+        <w:t>very easy</w:t>
+      </w:r>
+      <w:proofErr w:type="gramEnd"/>
+      <w:r>
+        <w:rPr>
+          <w:rFonts w:ascii="Times New Roman" w:hAnsi="Times New Roman" w:cs="Times New Roman"/>
+          <w:sz w:val="24"/>
+          <w:szCs w:val="24"/>
+        </w:rPr>
+        <w:t xml:space="preserve"> way, where each role can manage their duties effortlessly. </w:t>
+      </w:r>
+      <w:proofErr w:type="gramStart"/>
+      <w:r>
+        <w:rPr>
+          <w:rFonts w:ascii="Times New Roman" w:hAnsi="Times New Roman" w:cs="Times New Roman"/>
+          <w:sz w:val="24"/>
+          <w:szCs w:val="24"/>
+        </w:rPr>
+        <w:t>And,</w:t>
+      </w:r>
+      <w:proofErr w:type="gramEnd"/>
+      <w:r>
+        <w:rPr>
+          <w:rFonts w:ascii="Times New Roman" w:hAnsi="Times New Roman" w:cs="Times New Roman"/>
+          <w:sz w:val="24"/>
+          <w:szCs w:val="24"/>
+        </w:rPr>
+        <w:t xml:space="preserve"> Guests can use this application by keeping up with match schedules, winning teams, losing teams and other statistics. Guests have no authorities to make changes or make modifications to the application.</w:t>
       </w:r>
     </w:p>
     <w:p>
@@ -1280,39 +1346,7 @@
           <w:sz w:val="24"/>
           <w:szCs w:val="24"/>
         </w:rPr>
-        <w:t>Here, we will be using Android studio to build our application. This application will be used by android phone users. We will be u</w:t>
-      </w:r>
-      <w:r>
-        <w:rPr>
-          <w:rFonts w:ascii="Times New Roman" w:hAnsi="Times New Roman" w:cs="Times New Roman"/>
-          <w:sz w:val="24"/>
-          <w:szCs w:val="24"/>
-        </w:rPr>
-        <w:t>s</w:t>
-      </w:r>
-      <w:r>
-        <w:rPr>
-          <w:rFonts w:ascii="Times New Roman" w:hAnsi="Times New Roman" w:cs="Times New Roman"/>
-          <w:sz w:val="24"/>
-          <w:szCs w:val="24"/>
-        </w:rPr>
-        <w:t>i</w:t>
-      </w:r>
-      <w:r>
-        <w:rPr>
-          <w:rFonts w:ascii="Times New Roman" w:hAnsi="Times New Roman" w:cs="Times New Roman"/>
-          <w:sz w:val="24"/>
-          <w:szCs w:val="24"/>
-        </w:rPr>
-        <w:t>n</w:t>
-      </w:r>
-      <w:r>
-        <w:rPr>
-          <w:rFonts w:ascii="Times New Roman" w:hAnsi="Times New Roman" w:cs="Times New Roman"/>
-          <w:sz w:val="24"/>
-          <w:szCs w:val="24"/>
-        </w:rPr>
-        <w:t>g</w:t>
+        <w:t>Here, we will be using Android studio to build our application. This application will be used by android phone users. We will be using</w:t>
       </w:r>
       <w:r>
         <w:rPr>
@@ -1328,15 +1362,7 @@
           <w:sz w:val="24"/>
           <w:szCs w:val="24"/>
         </w:rPr>
-        <w:t xml:space="preserve"> which will collaborate with our app. Some platforms we will be usin</w:t>
-      </w:r>
-      <w:r>
-        <w:rPr>
-          <w:rFonts w:ascii="Times New Roman" w:hAnsi="Times New Roman" w:cs="Times New Roman"/>
-          <w:sz w:val="24"/>
-          <w:szCs w:val="24"/>
-        </w:rPr>
-        <w:t xml:space="preserve">g throughout building this application is GitHub, </w:t>
+        <w:t xml:space="preserve"> which will collaborate with our app. Some platforms we will be using throughout building this application is GitHub, </w:t>
       </w:r>
       <w:r>
         <w:rPr>
@@ -1536,47 +1562,7 @@
           <w:sz w:val="24"/>
           <w:szCs w:val="24"/>
         </w:rPr>
-        <w:t>The functional requirement</w:t>
-      </w:r>
-      <w:r>
-        <w:rPr>
-          <w:rFonts w:ascii="Times New Roman" w:hAnsi="Times New Roman" w:cs="Times New Roman"/>
-          <w:sz w:val="24"/>
-          <w:szCs w:val="24"/>
-        </w:rPr>
-        <w:t xml:space="preserve"> provides</w:t>
-      </w:r>
-      <w:r>
-        <w:rPr>
-          <w:rFonts w:ascii="Times New Roman" w:hAnsi="Times New Roman" w:cs="Times New Roman"/>
-          <w:sz w:val="24"/>
-          <w:szCs w:val="24"/>
-        </w:rPr>
-        <w:t xml:space="preserve"> the behavior of the system as it relates to the system's</w:t>
-      </w:r>
-      <w:r>
-        <w:rPr>
-          <w:rFonts w:ascii="Times New Roman" w:hAnsi="Times New Roman" w:cs="Times New Roman"/>
-          <w:sz w:val="24"/>
-          <w:szCs w:val="24"/>
-        </w:rPr>
-        <w:t xml:space="preserve"> </w:t>
-      </w:r>
-      <w:r>
-        <w:rPr>
-          <w:rFonts w:ascii="Times New Roman" w:hAnsi="Times New Roman" w:cs="Times New Roman"/>
-          <w:sz w:val="24"/>
-          <w:szCs w:val="24"/>
-        </w:rPr>
-        <w:t>functionality.</w:t>
-      </w:r>
-      <w:r>
-        <w:rPr>
-          <w:rFonts w:ascii="Times New Roman" w:hAnsi="Times New Roman" w:cs="Times New Roman"/>
-          <w:sz w:val="24"/>
-          <w:szCs w:val="24"/>
-        </w:rPr>
-        <w:t xml:space="preserve"> In simple words, it should be the ways in which the application should work.</w:t>
+        <w:t>The functional requirement provides the behavior of the system as it relates to the system's functionality. In simple words, it should be the ways in which the application should work.</w:t>
       </w:r>
     </w:p>
     <w:p>
@@ -1595,15 +1581,7 @@
           <w:sz w:val="24"/>
           <w:szCs w:val="24"/>
         </w:rPr>
-        <w:t>This Application is classified between 3 users and so the functional requirements for all the users may va</w:t>
-      </w:r>
-      <w:r>
-        <w:rPr>
-          <w:rFonts w:ascii="Times New Roman" w:hAnsi="Times New Roman" w:cs="Times New Roman"/>
-          <w:sz w:val="24"/>
-          <w:szCs w:val="24"/>
-        </w:rPr>
-        <w:t>ry.</w:t>
+        <w:t>This Application is classified between 3 users and so the functional requirements for all the users may vary.</w:t>
       </w:r>
     </w:p>
     <w:p>
@@ -1652,7 +1630,25 @@
           <w:sz w:val="24"/>
           <w:szCs w:val="24"/>
         </w:rPr>
-        <w:t>Login/Register Authentication: League Manager have to be registered/login to the Application. Non-registered user or without logging in, they cannot access the application.</w:t>
+        <w:t xml:space="preserve">Login/Register Authentication: League Manager </w:t>
+      </w:r>
+      <w:proofErr w:type="gramStart"/>
+      <w:r>
+        <w:rPr>
+          <w:rFonts w:ascii="Times New Roman" w:hAnsi="Times New Roman" w:cs="Times New Roman"/>
+          <w:sz w:val="24"/>
+          <w:szCs w:val="24"/>
+        </w:rPr>
+        <w:t>have to</w:t>
+      </w:r>
+      <w:proofErr w:type="gramEnd"/>
+      <w:r>
+        <w:rPr>
+          <w:rFonts w:ascii="Times New Roman" w:hAnsi="Times New Roman" w:cs="Times New Roman"/>
+          <w:sz w:val="24"/>
+          <w:szCs w:val="24"/>
+        </w:rPr>
+        <w:t xml:space="preserve"> be registered/login to the Application. Non-registered user or without logging in, they cannot access the application.</w:t>
       </w:r>
     </w:p>
     <w:p>
@@ -1675,15 +1671,61 @@
           <w:sz w:val="24"/>
           <w:szCs w:val="24"/>
         </w:rPr>
-        <w:t>Organize Seasons: Cegep Volleyball League is managed by League m</w:t>
-      </w:r>
-      <w:r>
-        <w:rPr>
-          <w:rFonts w:ascii="Times New Roman" w:hAnsi="Times New Roman" w:cs="Times New Roman"/>
-          <w:sz w:val="24"/>
-          <w:szCs w:val="24"/>
-        </w:rPr>
-        <w:t>anager. He/She can organize seasons for the tournament. He/She can create schedules for the seasons.</w:t>
+        <w:t xml:space="preserve">Organize Seasons: </w:t>
+      </w:r>
+      <w:proofErr w:type="spellStart"/>
+      <w:r>
+        <w:rPr>
+          <w:rFonts w:ascii="Times New Roman" w:hAnsi="Times New Roman" w:cs="Times New Roman"/>
+          <w:sz w:val="24"/>
+          <w:szCs w:val="24"/>
+        </w:rPr>
+        <w:t>Cegep</w:t>
+      </w:r>
+      <w:proofErr w:type="spellEnd"/>
+      <w:r>
+        <w:rPr>
+          <w:rFonts w:ascii="Times New Roman" w:hAnsi="Times New Roman" w:cs="Times New Roman"/>
+          <w:sz w:val="24"/>
+          <w:szCs w:val="24"/>
+        </w:rPr>
+        <w:t xml:space="preserve"> Volleyball League is managed by League manager. </w:t>
+      </w:r>
+      <w:proofErr w:type="spellStart"/>
+      <w:r>
+        <w:rPr>
+          <w:rFonts w:ascii="Times New Roman" w:hAnsi="Times New Roman" w:cs="Times New Roman"/>
+          <w:sz w:val="24"/>
+          <w:szCs w:val="24"/>
+        </w:rPr>
+        <w:t>He/She</w:t>
+      </w:r>
+      <w:proofErr w:type="spellEnd"/>
+      <w:r>
+        <w:rPr>
+          <w:rFonts w:ascii="Times New Roman" w:hAnsi="Times New Roman" w:cs="Times New Roman"/>
+          <w:sz w:val="24"/>
+          <w:szCs w:val="24"/>
+        </w:rPr>
+        <w:t xml:space="preserve"> can organize seasons for the tournament. </w:t>
+      </w:r>
+      <w:proofErr w:type="spellStart"/>
+      <w:r>
+        <w:rPr>
+          <w:rFonts w:ascii="Times New Roman" w:hAnsi="Times New Roman" w:cs="Times New Roman"/>
+          <w:sz w:val="24"/>
+          <w:szCs w:val="24"/>
+        </w:rPr>
+        <w:t>He/She</w:t>
+      </w:r>
+      <w:proofErr w:type="spellEnd"/>
+      <w:r>
+        <w:rPr>
+          <w:rFonts w:ascii="Times New Roman" w:hAnsi="Times New Roman" w:cs="Times New Roman"/>
+          <w:sz w:val="24"/>
+          <w:szCs w:val="24"/>
+        </w:rPr>
+        <w:t xml:space="preserve"> can create schedules for the seasons.</w:t>
       </w:r>
     </w:p>
     <w:p>
@@ -1715,15 +1757,25 @@
           <w:szCs w:val="24"/>
         </w:rPr>
         <w:tab/>
-        <w:t>all teams in the tournament. He/She can add the new team to the season and/or can remove the team from the tou</w:t>
-      </w:r>
-      <w:r>
-        <w:rPr>
-          <w:rFonts w:ascii="Times New Roman" w:hAnsi="Times New Roman" w:cs="Times New Roman"/>
-          <w:sz w:val="24"/>
-          <w:szCs w:val="24"/>
-        </w:rPr>
-        <w:t>rnament.</w:t>
+        <w:t xml:space="preserve">all teams in the tournament. </w:t>
+      </w:r>
+      <w:proofErr w:type="spellStart"/>
+      <w:r>
+        <w:rPr>
+          <w:rFonts w:ascii="Times New Roman" w:hAnsi="Times New Roman" w:cs="Times New Roman"/>
+          <w:sz w:val="24"/>
+          <w:szCs w:val="24"/>
+        </w:rPr>
+        <w:t>He/She</w:t>
+      </w:r>
+      <w:proofErr w:type="spellEnd"/>
+      <w:r>
+        <w:rPr>
+          <w:rFonts w:ascii="Times New Roman" w:hAnsi="Times New Roman" w:cs="Times New Roman"/>
+          <w:sz w:val="24"/>
+          <w:szCs w:val="24"/>
+        </w:rPr>
+        <w:t xml:space="preserve"> can add the new team to the season and/or can remove the team from the tournament.</w:t>
       </w:r>
     </w:p>
     <w:p>
@@ -1746,15 +1798,7 @@
           <w:sz w:val="24"/>
           <w:szCs w:val="24"/>
         </w:rPr>
-        <w:t>Update Team’s Info: The League Manager is not bound to one team and so he/she can update  the Team’s information like Name, Contact Information, Player’s Details, Add and/or Delete the player/s of any team, information of the respective Team Manag</w:t>
-      </w:r>
-      <w:r>
-        <w:rPr>
-          <w:rFonts w:ascii="Times New Roman" w:hAnsi="Times New Roman" w:cs="Times New Roman"/>
-          <w:sz w:val="24"/>
-          <w:szCs w:val="24"/>
-        </w:rPr>
-        <w:t>er.</w:t>
+        <w:t>Update Team’s Info: The League Manager is not bound to one team and so he/she can update  the Team’s information like Name, Contact Information, Player’s Details, Add and/or Delete the player/s of any team, information of the respective Team Manager.</w:t>
       </w:r>
     </w:p>
     <w:p>
@@ -1860,15 +1904,25 @@
           <w:sz w:val="24"/>
           <w:szCs w:val="24"/>
         </w:rPr>
-        <w:t xml:space="preserve">Login/Register </w:t>
-      </w:r>
-      <w:r>
-        <w:rPr>
-          <w:rFonts w:ascii="Times New Roman" w:hAnsi="Times New Roman" w:cs="Times New Roman"/>
-          <w:sz w:val="24"/>
-          <w:szCs w:val="24"/>
-        </w:rPr>
-        <w:t>Authentication: Team Manager have to be registered/login to the Application. Non-registered user or without logging in, they cannot access the application.</w:t>
+        <w:t xml:space="preserve">Login/Register Authentication: Team Manager </w:t>
+      </w:r>
+      <w:proofErr w:type="gramStart"/>
+      <w:r>
+        <w:rPr>
+          <w:rFonts w:ascii="Times New Roman" w:hAnsi="Times New Roman" w:cs="Times New Roman"/>
+          <w:sz w:val="24"/>
+          <w:szCs w:val="24"/>
+        </w:rPr>
+        <w:t>have to</w:t>
+      </w:r>
+      <w:proofErr w:type="gramEnd"/>
+      <w:r>
+        <w:rPr>
+          <w:rFonts w:ascii="Times New Roman" w:hAnsi="Times New Roman" w:cs="Times New Roman"/>
+          <w:sz w:val="24"/>
+          <w:szCs w:val="24"/>
+        </w:rPr>
+        <w:t xml:space="preserve"> be registered/login to the Application. Non-registered user or without logging in, they cannot access the application.</w:t>
       </w:r>
     </w:p>
     <w:p>
@@ -1892,15 +1946,25 @@
           <w:sz w:val="24"/>
           <w:szCs w:val="24"/>
         </w:rPr>
-        <w:t xml:space="preserve">Manage Team: Team Manager is bound to single team. He/She can manage only one team. One Team </w:t>
-      </w:r>
-      <w:r>
-        <w:rPr>
-          <w:rFonts w:ascii="Times New Roman" w:hAnsi="Times New Roman" w:cs="Times New Roman"/>
-          <w:sz w:val="24"/>
-          <w:szCs w:val="24"/>
-        </w:rPr>
-        <w:t>also has only one Team Manager.</w:t>
+        <w:t xml:space="preserve">Manage Team: Team Manager is bound to single team. </w:t>
+      </w:r>
+      <w:proofErr w:type="spellStart"/>
+      <w:r>
+        <w:rPr>
+          <w:rFonts w:ascii="Times New Roman" w:hAnsi="Times New Roman" w:cs="Times New Roman"/>
+          <w:sz w:val="24"/>
+          <w:szCs w:val="24"/>
+        </w:rPr>
+        <w:t>He/She</w:t>
+      </w:r>
+      <w:proofErr w:type="spellEnd"/>
+      <w:r>
+        <w:rPr>
+          <w:rFonts w:ascii="Times New Roman" w:hAnsi="Times New Roman" w:cs="Times New Roman"/>
+          <w:sz w:val="24"/>
+          <w:szCs w:val="24"/>
+        </w:rPr>
+        <w:t xml:space="preserve"> can manage only one team. One Team also has only one Team Manager.</w:t>
       </w:r>
     </w:p>
     <w:p>
@@ -1923,15 +1987,25 @@
           <w:sz w:val="24"/>
           <w:szCs w:val="24"/>
         </w:rPr>
-        <w:t>Manage Team Info: Team Manager can edit team’s information like Name, Color, Contact Information and ranking. Manager can also update the Player’s information like Name, DOB, Contact Details and also can add/remove any playe</w:t>
-      </w:r>
-      <w:r>
-        <w:rPr>
-          <w:rFonts w:ascii="Times New Roman" w:hAnsi="Times New Roman" w:cs="Times New Roman"/>
-          <w:sz w:val="24"/>
-          <w:szCs w:val="24"/>
-        </w:rPr>
-        <w:t>r in the team.</w:t>
+        <w:t xml:space="preserve">Manage Team Info: Team Manager can edit team’s information like Name, Color, Contact Information and ranking. Manager can also update the Player’s information like Name, DOB, Contact Details </w:t>
+      </w:r>
+      <w:proofErr w:type="gramStart"/>
+      <w:r>
+        <w:rPr>
+          <w:rFonts w:ascii="Times New Roman" w:hAnsi="Times New Roman" w:cs="Times New Roman"/>
+          <w:sz w:val="24"/>
+          <w:szCs w:val="24"/>
+        </w:rPr>
+        <w:t>and also</w:t>
+      </w:r>
+      <w:proofErr w:type="gramEnd"/>
+      <w:r>
+        <w:rPr>
+          <w:rFonts w:ascii="Times New Roman" w:hAnsi="Times New Roman" w:cs="Times New Roman"/>
+          <w:sz w:val="24"/>
+          <w:szCs w:val="24"/>
+        </w:rPr>
+        <w:t xml:space="preserve"> can add/remove any player in the team.</w:t>
       </w:r>
     </w:p>
     <w:p>
@@ -2042,15 +2116,7 @@
           <w:sz w:val="24"/>
           <w:szCs w:val="24"/>
         </w:rPr>
-        <w:t xml:space="preserve">Upcoming </w:t>
-      </w:r>
-      <w:r>
-        <w:rPr>
-          <w:rFonts w:ascii="Times New Roman" w:hAnsi="Times New Roman" w:cs="Times New Roman"/>
-          <w:sz w:val="24"/>
-          <w:szCs w:val="24"/>
-        </w:rPr>
-        <w:t>Events: Guest can able to see the events of the day. They can also able to check out the upcoming events for the league.</w:t>
+        <w:t>Upcoming Events: Guest can able to see the events of the day. They can also able to check out the upcoming events for the league.</w:t>
       </w:r>
     </w:p>
     <w:p>
@@ -2133,15 +2199,25 @@
           <w:sz w:val="24"/>
           <w:szCs w:val="24"/>
         </w:rPr>
-        <w:t xml:space="preserve"> The non-functional requirement shows the running characteristics of the system. The basic and foremost requirement is efficiency and effectiveness of the app. If the app does not run smoothly and fast then nobody would show in</w:t>
-      </w:r>
-      <w:r>
-        <w:rPr>
-          <w:rFonts w:ascii="Times New Roman" w:hAnsi="Times New Roman" w:cs="Times New Roman"/>
-          <w:sz w:val="24"/>
-          <w:szCs w:val="24"/>
-        </w:rPr>
-        <w:t>terest in using the app. Apart from these other non-functional requirements are:</w:t>
+        <w:t xml:space="preserve"> The non-functional requirement shows the running characteristics of the system. The basic and foremost requirement is efficiency and effectiveness of the app. If the app does not run smoothly and </w:t>
+      </w:r>
+      <w:proofErr w:type="gramStart"/>
+      <w:r>
+        <w:rPr>
+          <w:rFonts w:ascii="Times New Roman" w:hAnsi="Times New Roman" w:cs="Times New Roman"/>
+          <w:sz w:val="24"/>
+          <w:szCs w:val="24"/>
+        </w:rPr>
+        <w:t>fast</w:t>
+      </w:r>
+      <w:proofErr w:type="gramEnd"/>
+      <w:r>
+        <w:rPr>
+          <w:rFonts w:ascii="Times New Roman" w:hAnsi="Times New Roman" w:cs="Times New Roman"/>
+          <w:sz w:val="24"/>
+          <w:szCs w:val="24"/>
+        </w:rPr>
+        <w:t xml:space="preserve"> then nobody would show interest in using the app. Apart from these other non-functional requirements are:</w:t>
       </w:r>
     </w:p>
     <w:p>
@@ -2187,16 +2263,38 @@
           <w:sz w:val="24"/>
           <w:szCs w:val="24"/>
         </w:rPr>
-        <w:t>Performance: The System should behave accurately depending upon the server conne</w:t>
-      </w:r>
-      <w:r>
-        <w:rPr>
-          <w:rFonts w:ascii="Times New Roman" w:hAnsi="Times New Roman" w:cs="Times New Roman"/>
-          <w:sz w:val="24"/>
-          <w:szCs w:val="24"/>
-        </w:rPr>
-        <w:t>ction strength as well as from the database on which the data  is taken from. The performance also depends on the device on which the application is running.s</w:t>
-      </w:r>
+        <w:t xml:space="preserve">Performance: The System should behave accurately depending upon the server connection strength as well as from the database on which the </w:t>
+      </w:r>
+      <w:proofErr w:type="gramStart"/>
+      <w:r>
+        <w:rPr>
+          <w:rFonts w:ascii="Times New Roman" w:hAnsi="Times New Roman" w:cs="Times New Roman"/>
+          <w:sz w:val="24"/>
+          <w:szCs w:val="24"/>
+        </w:rPr>
+        <w:t>data  is</w:t>
+      </w:r>
+      <w:proofErr w:type="gramEnd"/>
+      <w:r>
+        <w:rPr>
+          <w:rFonts w:ascii="Times New Roman" w:hAnsi="Times New Roman" w:cs="Times New Roman"/>
+          <w:sz w:val="24"/>
+          <w:szCs w:val="24"/>
+        </w:rPr>
+        <w:t xml:space="preserve"> taken from. The performance also depends on the device on which the application is </w:t>
+      </w:r>
+      <w:proofErr w:type="spellStart"/>
+      <w:proofErr w:type="gramStart"/>
+      <w:r>
+        <w:rPr>
+          <w:rFonts w:ascii="Times New Roman" w:hAnsi="Times New Roman" w:cs="Times New Roman"/>
+          <w:sz w:val="24"/>
+          <w:szCs w:val="24"/>
+        </w:rPr>
+        <w:t>running.s</w:t>
+      </w:r>
+      <w:proofErr w:type="spellEnd"/>
+      <w:proofErr w:type="gramEnd"/>
     </w:p>
     <w:p>
       <w:pPr>
@@ -2218,15 +2316,7 @@
           <w:sz w:val="24"/>
           <w:szCs w:val="24"/>
         </w:rPr>
-        <w:t xml:space="preserve">Maintainability: Maintaining the data of the tournament, players and related users and </w:t>
-      </w:r>
-      <w:r>
-        <w:rPr>
-          <w:rFonts w:ascii="Times New Roman" w:hAnsi="Times New Roman" w:cs="Times New Roman"/>
-          <w:sz w:val="24"/>
-          <w:szCs w:val="24"/>
-        </w:rPr>
-        <w:t>maintain it in timely manner.</w:t>
+        <w:t>Maintainability: Maintaining the data of the tournament, players and related users and maintain it in timely manner.</w:t>
       </w:r>
     </w:p>
     <w:p>
@@ -2272,15 +2362,7 @@
           <w:sz w:val="24"/>
           <w:szCs w:val="24"/>
         </w:rPr>
-        <w:t xml:space="preserve">Accessibility: </w:t>
-      </w:r>
-      <w:r>
-        <w:rPr>
-          <w:rFonts w:ascii="Times New Roman" w:hAnsi="Times New Roman" w:cs="Times New Roman"/>
-          <w:sz w:val="24"/>
-          <w:szCs w:val="24"/>
-        </w:rPr>
-        <w:t>The System will be an android based application and going to be accessible on android phones.</w:t>
+        <w:t>Accessibility: The System will be an android based application and going to be accessible on android phones.</w:t>
       </w:r>
     </w:p>
     <w:p>
@@ -2451,17 +2533,7 @@
           <w:sz w:val="28"/>
           <w:szCs w:val="28"/>
         </w:rPr>
-        <w:t xml:space="preserve"> </w:t>
-      </w:r>
-      <w:r>
-        <w:rPr>
-          <w:rFonts w:ascii="Times New Roman" w:hAnsi="Times New Roman" w:cs="Times New Roman"/>
-          <w:b/>
-          <w:bCs/>
-          <w:sz w:val="28"/>
-          <w:szCs w:val="28"/>
-        </w:rPr>
-        <w:t>League Manager:</w:t>
+        <w:t xml:space="preserve"> League Manager:</w:t>
       </w:r>
     </w:p>
     <w:p>
@@ -2849,27 +2921,7 @@
                                 <w:sz w:val="28"/>
                                 <w:szCs w:val="28"/>
                               </w:rPr>
-                              <w:t xml:space="preserve">FIG 1: </w:t>
-                            </w:r>
-                            <w:r>
-                              <w:rPr>
-                                <w:rFonts w:ascii="Times New Roman" w:hAnsi="Times New Roman" w:cs="Times New Roman"/>
-                                <w:b/>
-                                <w:bCs/>
-                                <w:sz w:val="28"/>
-                                <w:szCs w:val="28"/>
-                              </w:rPr>
-                              <w:t>MENU</w:t>
-                            </w:r>
-                            <w:r>
-                              <w:rPr>
-                                <w:rFonts w:ascii="Times New Roman" w:hAnsi="Times New Roman" w:cs="Times New Roman"/>
-                                <w:b/>
-                                <w:bCs/>
-                                <w:sz w:val="28"/>
-                                <w:szCs w:val="28"/>
-                              </w:rPr>
-                              <w:t xml:space="preserve"> PAGE </w:t>
+                              <w:t xml:space="preserve">FIG 1: MENU PAGE </w:t>
                             </w:r>
                           </w:p>
                           <w:p>
@@ -2923,27 +2975,7 @@
                           <w:sz w:val="28"/>
                           <w:szCs w:val="28"/>
                         </w:rPr>
-                        <w:t xml:space="preserve">FIG 1: </w:t>
-                      </w:r>
-                      <w:r>
-                        <w:rPr>
-                          <w:rFonts w:ascii="Times New Roman" w:hAnsi="Times New Roman" w:cs="Times New Roman"/>
-                          <w:b/>
-                          <w:bCs/>
-                          <w:sz w:val="28"/>
-                          <w:szCs w:val="28"/>
-                        </w:rPr>
-                        <w:t>MENU</w:t>
-                      </w:r>
-                      <w:r>
-                        <w:rPr>
-                          <w:rFonts w:ascii="Times New Roman" w:hAnsi="Times New Roman" w:cs="Times New Roman"/>
-                          <w:b/>
-                          <w:bCs/>
-                          <w:sz w:val="28"/>
-                          <w:szCs w:val="28"/>
-                        </w:rPr>
-                        <w:t xml:space="preserve"> PAGE </w:t>
+                        <w:t xml:space="preserve">FIG 1: MENU PAGE </w:t>
                       </w:r>
                     </w:p>
                     <w:p>
@@ -3443,27 +3475,7 @@
                                 <w:sz w:val="28"/>
                                 <w:szCs w:val="28"/>
                               </w:rPr>
-                              <w:t xml:space="preserve">FIG </w:t>
-                            </w:r>
-                            <w:r>
-                              <w:rPr>
-                                <w:rFonts w:ascii="Times New Roman" w:hAnsi="Times New Roman" w:cs="Times New Roman"/>
-                                <w:b/>
-                                <w:bCs/>
-                                <w:sz w:val="28"/>
-                                <w:szCs w:val="28"/>
-                              </w:rPr>
-                              <w:t>2</w:t>
-                            </w:r>
-                            <w:r>
-                              <w:rPr>
-                                <w:rFonts w:ascii="Times New Roman" w:hAnsi="Times New Roman" w:cs="Times New Roman"/>
-                                <w:b/>
-                                <w:bCs/>
-                                <w:sz w:val="28"/>
-                                <w:szCs w:val="28"/>
-                              </w:rPr>
-                              <w:t xml:space="preserve">: TEAM LIST </w:t>
+                              <w:t xml:space="preserve">FIG 2: TEAM LIST </w:t>
                             </w:r>
                           </w:p>
                           <w:p>
@@ -3481,15 +3493,7 @@
                                 <w:sz w:val="28"/>
                                 <w:szCs w:val="28"/>
                               </w:rPr>
-                              <w:t xml:space="preserve">This screen displays different number of teams. </w:t>
-                            </w:r>
-                            <w:r>
-                              <w:rPr>
-                                <w:rFonts w:ascii="Times New Roman" w:hAnsi="Times New Roman" w:cs="Times New Roman"/>
-                                <w:sz w:val="28"/>
-                                <w:szCs w:val="28"/>
-                              </w:rPr>
-                              <w:t>League manager can also edit teams.</w:t>
+                              <w:t>This screen displays different number of teams. League manager can also edit teams.</w:t>
                             </w:r>
                           </w:p>
                         </w:txbxContent>
@@ -3525,27 +3529,7 @@
                           <w:sz w:val="28"/>
                           <w:szCs w:val="28"/>
                         </w:rPr>
-                        <w:t xml:space="preserve">FIG </w:t>
-                      </w:r>
-                      <w:r>
-                        <w:rPr>
-                          <w:rFonts w:ascii="Times New Roman" w:hAnsi="Times New Roman" w:cs="Times New Roman"/>
-                          <w:b/>
-                          <w:bCs/>
-                          <w:sz w:val="28"/>
-                          <w:szCs w:val="28"/>
-                        </w:rPr>
-                        <w:t>2</w:t>
-                      </w:r>
-                      <w:r>
-                        <w:rPr>
-                          <w:rFonts w:ascii="Times New Roman" w:hAnsi="Times New Roman" w:cs="Times New Roman"/>
-                          <w:b/>
-                          <w:bCs/>
-                          <w:sz w:val="28"/>
-                          <w:szCs w:val="28"/>
-                        </w:rPr>
-                        <w:t xml:space="preserve">: TEAM LIST </w:t>
+                        <w:t xml:space="preserve">FIG 2: TEAM LIST </w:t>
                       </w:r>
                     </w:p>
                     <w:p>
@@ -3563,15 +3547,7 @@
                           <w:sz w:val="28"/>
                           <w:szCs w:val="28"/>
                         </w:rPr>
-                        <w:t xml:space="preserve">This screen displays different number of teams. </w:t>
-                      </w:r>
-                      <w:r>
-                        <w:rPr>
-                          <w:rFonts w:ascii="Times New Roman" w:hAnsi="Times New Roman" w:cs="Times New Roman"/>
-                          <w:sz w:val="28"/>
-                          <w:szCs w:val="28"/>
-                        </w:rPr>
-                        <w:t>League manager can also edit teams.</w:t>
+                        <w:t>This screen displays different number of teams. League manager can also edit teams.</w:t>
                       </w:r>
                     </w:p>
                   </w:txbxContent>
@@ -4130,27 +4106,7 @@
                                 <w:sz w:val="28"/>
                                 <w:szCs w:val="28"/>
                               </w:rPr>
-                              <w:t xml:space="preserve">FIG 1: </w:t>
-                            </w:r>
-                            <w:r>
-                              <w:rPr>
-                                <w:rFonts w:ascii="Times New Roman" w:hAnsi="Times New Roman" w:cs="Times New Roman"/>
-                                <w:b/>
-                                <w:bCs/>
-                                <w:sz w:val="28"/>
-                                <w:szCs w:val="28"/>
-                              </w:rPr>
-                              <w:t>MENU</w:t>
-                            </w:r>
-                            <w:r>
-                              <w:rPr>
-                                <w:rFonts w:ascii="Times New Roman" w:hAnsi="Times New Roman" w:cs="Times New Roman"/>
-                                <w:b/>
-                                <w:bCs/>
-                                <w:sz w:val="28"/>
-                                <w:szCs w:val="28"/>
-                              </w:rPr>
-                              <w:t xml:space="preserve"> PAGE </w:t>
+                              <w:t xml:space="preserve">FIG 1: MENU PAGE </w:t>
                             </w:r>
                           </w:p>
                           <w:p>
@@ -4204,27 +4160,7 @@
                           <w:sz w:val="28"/>
                           <w:szCs w:val="28"/>
                         </w:rPr>
-                        <w:t xml:space="preserve">FIG 1: </w:t>
-                      </w:r>
-                      <w:r>
-                        <w:rPr>
-                          <w:rFonts w:ascii="Times New Roman" w:hAnsi="Times New Roman" w:cs="Times New Roman"/>
-                          <w:b/>
-                          <w:bCs/>
-                          <w:sz w:val="28"/>
-                          <w:szCs w:val="28"/>
-                        </w:rPr>
-                        <w:t>MENU</w:t>
-                      </w:r>
-                      <w:r>
-                        <w:rPr>
-                          <w:rFonts w:ascii="Times New Roman" w:hAnsi="Times New Roman" w:cs="Times New Roman"/>
-                          <w:b/>
-                          <w:bCs/>
-                          <w:sz w:val="28"/>
-                          <w:szCs w:val="28"/>
-                        </w:rPr>
-                        <w:t xml:space="preserve"> PAGE </w:t>
+                        <w:t xml:space="preserve">FIG 1: MENU PAGE </w:t>
                       </w:r>
                     </w:p>
                     <w:p>
@@ -4748,23 +4684,25 @@
                                 <w:sz w:val="28"/>
                                 <w:szCs w:val="28"/>
                               </w:rPr>
-                              <w:t>This screen displays</w:t>
+                              <w:t xml:space="preserve">This screen displays the entire description of a </w:t>
                             </w:r>
+                            <w:proofErr w:type="gramStart"/>
                             <w:r>
                               <w:rPr>
                                 <w:rFonts w:ascii="Times New Roman" w:hAnsi="Times New Roman" w:cs="Times New Roman"/>
                                 <w:sz w:val="28"/>
                                 <w:szCs w:val="28"/>
                               </w:rPr>
-                              <w:t xml:space="preserve"> </w:t>
+                              <w:t>particular team</w:t>
                             </w:r>
+                            <w:proofErr w:type="gramEnd"/>
                             <w:r>
                               <w:rPr>
                                 <w:rFonts w:ascii="Times New Roman" w:hAnsi="Times New Roman" w:cs="Times New Roman"/>
                                 <w:sz w:val="28"/>
                                 <w:szCs w:val="28"/>
                               </w:rPr>
-                              <w:t xml:space="preserve">the entire description of a particular team, such as, Team’s logo, total number of players etc. </w:t>
+                              <w:t xml:space="preserve">, such as, Team’s logo, total number of players etc. </w:t>
                             </w:r>
                           </w:p>
                         </w:txbxContent>
@@ -4818,23 +4756,25 @@
                           <w:sz w:val="28"/>
                           <w:szCs w:val="28"/>
                         </w:rPr>
-                        <w:t>This screen displays</w:t>
+                        <w:t xml:space="preserve">This screen displays the entire description of a </w:t>
                       </w:r>
+                      <w:proofErr w:type="gramStart"/>
                       <w:r>
                         <w:rPr>
                           <w:rFonts w:ascii="Times New Roman" w:hAnsi="Times New Roman" w:cs="Times New Roman"/>
                           <w:sz w:val="28"/>
                           <w:szCs w:val="28"/>
                         </w:rPr>
-                        <w:t xml:space="preserve"> </w:t>
+                        <w:t>particular team</w:t>
                       </w:r>
+                      <w:proofErr w:type="gramEnd"/>
                       <w:r>
                         <w:rPr>
                           <w:rFonts w:ascii="Times New Roman" w:hAnsi="Times New Roman" w:cs="Times New Roman"/>
                           <w:sz w:val="28"/>
                           <w:szCs w:val="28"/>
                         </w:rPr>
-                        <w:t xml:space="preserve">the entire description of a particular team, such as, Team’s logo, total number of players etc. </w:t>
+                        <w:t xml:space="preserve">, such as, Team’s logo, total number of players etc. </w:t>
                       </w:r>
                     </w:p>
                   </w:txbxContent>
@@ -5204,37 +5144,7 @@
                                 <w:sz w:val="28"/>
                                 <w:szCs w:val="28"/>
                               </w:rPr>
-                              <w:t xml:space="preserve">FIG </w:t>
-                            </w:r>
-                            <w:r>
-                              <w:rPr>
-                                <w:rFonts w:ascii="Times New Roman" w:hAnsi="Times New Roman" w:cs="Times New Roman"/>
-                                <w:b/>
-                                <w:bCs/>
-                                <w:sz w:val="28"/>
-                                <w:szCs w:val="28"/>
-                              </w:rPr>
-                              <w:t>3</w:t>
-                            </w:r>
-                            <w:r>
-                              <w:rPr>
-                                <w:rFonts w:ascii="Times New Roman" w:hAnsi="Times New Roman" w:cs="Times New Roman"/>
-                                <w:b/>
-                                <w:bCs/>
-                                <w:sz w:val="28"/>
-                                <w:szCs w:val="28"/>
-                              </w:rPr>
-                              <w:t xml:space="preserve">: </w:t>
-                            </w:r>
-                            <w:r>
-                              <w:rPr>
-                                <w:rFonts w:ascii="Times New Roman" w:hAnsi="Times New Roman" w:cs="Times New Roman"/>
-                                <w:b/>
-                                <w:bCs/>
-                                <w:sz w:val="28"/>
-                                <w:szCs w:val="28"/>
-                              </w:rPr>
-                              <w:t>SCHEDULE PAGE</w:t>
+                              <w:t>FIG 3: SCHEDULE PAGE</w:t>
                             </w:r>
                           </w:p>
                           <w:p>
@@ -5252,15 +5162,43 @@
                                 <w:sz w:val="28"/>
                                 <w:szCs w:val="28"/>
                               </w:rPr>
-                              <w:t xml:space="preserve">This screen represents the schedule of a particular team. The team </w:t>
+                              <w:t xml:space="preserve">This screen represents the schedule of a </w:t>
                             </w:r>
+                            <w:proofErr w:type="gramStart"/>
                             <w:r>
                               <w:rPr>
                                 <w:rFonts w:ascii="Times New Roman" w:hAnsi="Times New Roman" w:cs="Times New Roman"/>
                                 <w:sz w:val="28"/>
                                 <w:szCs w:val="28"/>
                               </w:rPr>
-                              <w:t>manager can view the venue, it’s date and timings and total number of matches that are going to take place.</w:t>
+                              <w:t>particular team</w:t>
+                            </w:r>
+                            <w:proofErr w:type="gramEnd"/>
+                            <w:r>
+                              <w:rPr>
+                                <w:rFonts w:ascii="Times New Roman" w:hAnsi="Times New Roman" w:cs="Times New Roman"/>
+                                <w:sz w:val="28"/>
+                                <w:szCs w:val="28"/>
+                              </w:rPr>
+                              <w:t xml:space="preserve">. The team manager can view the venue, </w:t>
+                            </w:r>
+                            <w:proofErr w:type="gramStart"/>
+                            <w:r>
+                              <w:rPr>
+                                <w:rFonts w:ascii="Times New Roman" w:hAnsi="Times New Roman" w:cs="Times New Roman"/>
+                                <w:sz w:val="28"/>
+                                <w:szCs w:val="28"/>
+                              </w:rPr>
+                              <w:t>it’s</w:t>
+                            </w:r>
+                            <w:proofErr w:type="gramEnd"/>
+                            <w:r>
+                              <w:rPr>
+                                <w:rFonts w:ascii="Times New Roman" w:hAnsi="Times New Roman" w:cs="Times New Roman"/>
+                                <w:sz w:val="28"/>
+                                <w:szCs w:val="28"/>
+                              </w:rPr>
+                              <w:t xml:space="preserve"> date and timings and total number of matches that are going to take place.</w:t>
                             </w:r>
                           </w:p>
                         </w:txbxContent>
@@ -5296,37 +5234,7 @@
                           <w:sz w:val="28"/>
                           <w:szCs w:val="28"/>
                         </w:rPr>
-                        <w:t xml:space="preserve">FIG </w:t>
-                      </w:r>
-                      <w:r>
-                        <w:rPr>
-                          <w:rFonts w:ascii="Times New Roman" w:hAnsi="Times New Roman" w:cs="Times New Roman"/>
-                          <w:b/>
-                          <w:bCs/>
-                          <w:sz w:val="28"/>
-                          <w:szCs w:val="28"/>
-                        </w:rPr>
-                        <w:t>3</w:t>
-                      </w:r>
-                      <w:r>
-                        <w:rPr>
-                          <w:rFonts w:ascii="Times New Roman" w:hAnsi="Times New Roman" w:cs="Times New Roman"/>
-                          <w:b/>
-                          <w:bCs/>
-                          <w:sz w:val="28"/>
-                          <w:szCs w:val="28"/>
-                        </w:rPr>
-                        <w:t xml:space="preserve">: </w:t>
-                      </w:r>
-                      <w:r>
-                        <w:rPr>
-                          <w:rFonts w:ascii="Times New Roman" w:hAnsi="Times New Roman" w:cs="Times New Roman"/>
-                          <w:b/>
-                          <w:bCs/>
-                          <w:sz w:val="28"/>
-                          <w:szCs w:val="28"/>
-                        </w:rPr>
-                        <w:t>SCHEDULE PAGE</w:t>
+                        <w:t>FIG 3: SCHEDULE PAGE</w:t>
                       </w:r>
                     </w:p>
                     <w:p>
@@ -5344,15 +5252,43 @@
                           <w:sz w:val="28"/>
                           <w:szCs w:val="28"/>
                         </w:rPr>
-                        <w:t xml:space="preserve">This screen represents the schedule of a particular team. The team </w:t>
+                        <w:t xml:space="preserve">This screen represents the schedule of a </w:t>
                       </w:r>
+                      <w:proofErr w:type="gramStart"/>
                       <w:r>
                         <w:rPr>
                           <w:rFonts w:ascii="Times New Roman" w:hAnsi="Times New Roman" w:cs="Times New Roman"/>
                           <w:sz w:val="28"/>
                           <w:szCs w:val="28"/>
                         </w:rPr>
-                        <w:t>manager can view the venue, it’s date and timings and total number of matches that are going to take place.</w:t>
+                        <w:t>particular team</w:t>
+                      </w:r>
+                      <w:proofErr w:type="gramEnd"/>
+                      <w:r>
+                        <w:rPr>
+                          <w:rFonts w:ascii="Times New Roman" w:hAnsi="Times New Roman" w:cs="Times New Roman"/>
+                          <w:sz w:val="28"/>
+                          <w:szCs w:val="28"/>
+                        </w:rPr>
+                        <w:t xml:space="preserve">. The team manager can view the venue, </w:t>
+                      </w:r>
+                      <w:proofErr w:type="gramStart"/>
+                      <w:r>
+                        <w:rPr>
+                          <w:rFonts w:ascii="Times New Roman" w:hAnsi="Times New Roman" w:cs="Times New Roman"/>
+                          <w:sz w:val="28"/>
+                          <w:szCs w:val="28"/>
+                        </w:rPr>
+                        <w:t>it’s</w:t>
+                      </w:r>
+                      <w:proofErr w:type="gramEnd"/>
+                      <w:r>
+                        <w:rPr>
+                          <w:rFonts w:ascii="Times New Roman" w:hAnsi="Times New Roman" w:cs="Times New Roman"/>
+                          <w:sz w:val="28"/>
+                          <w:szCs w:val="28"/>
+                        </w:rPr>
+                        <w:t xml:space="preserve"> date and timings and total number of matches that are going to take place.</w:t>
                       </w:r>
                     </w:p>
                   </w:txbxContent>
@@ -5703,8 +5639,9 @@
       <w:pPr>
         <w:tabs>
           <w:tab w:val="left" w:pos="3417"/>
-        </w:tabs>
-        <w:jc w:val="center"/>
+          <w:tab w:val="center" w:pos="4153"/>
+          <w:tab w:val="left" w:pos="7500"/>
+        </w:tabs>
         <w:rPr>
           <w:rFonts w:ascii="Times New Roman" w:hAnsi="Times New Roman" w:cs="Times New Roman"/>
           <w:b/>
@@ -5714,6 +5651,28 @@
           <w:lang w:val="en-IN" w:eastAsia="en-IN"/>
         </w:rPr>
       </w:pPr>
+      <w:r>
+        <w:rPr>
+          <w:rFonts w:ascii="Times New Roman" w:hAnsi="Times New Roman" w:cs="Times New Roman"/>
+          <w:b/>
+          <w:bCs/>
+          <w:sz w:val="32"/>
+          <w:szCs w:val="32"/>
+          <w:lang w:val="en-IN" w:eastAsia="en-IN"/>
+        </w:rPr>
+        <w:tab/>
+      </w:r>
+      <w:r>
+        <w:rPr>
+          <w:rFonts w:ascii="Times New Roman" w:hAnsi="Times New Roman" w:cs="Times New Roman"/>
+          <w:b/>
+          <w:bCs/>
+          <w:sz w:val="32"/>
+          <w:szCs w:val="32"/>
+          <w:lang w:val="en-IN" w:eastAsia="en-IN"/>
+        </w:rPr>
+        <w:tab/>
+      </w:r>
       <w:r>
         <w:rPr>
           <w:rFonts w:ascii="Times New Roman" w:hAnsi="Times New Roman" w:cs="Times New Roman"/>
@@ -5785,47 +5744,7 @@
                                 <w:sz w:val="28"/>
                                 <w:szCs w:val="28"/>
                               </w:rPr>
-                              <w:t xml:space="preserve">FIG </w:t>
-                            </w:r>
-                            <w:r>
-                              <w:rPr>
-                                <w:rFonts w:ascii="Times New Roman" w:hAnsi="Times New Roman" w:cs="Times New Roman"/>
-                                <w:b/>
-                                <w:bCs/>
-                                <w:sz w:val="28"/>
-                                <w:szCs w:val="28"/>
-                              </w:rPr>
-                              <w:t>1</w:t>
-                            </w:r>
-                            <w:r>
-                              <w:rPr>
-                                <w:rFonts w:ascii="Times New Roman" w:hAnsi="Times New Roman" w:cs="Times New Roman"/>
-                                <w:b/>
-                                <w:bCs/>
-                                <w:sz w:val="28"/>
-                                <w:szCs w:val="28"/>
-                              </w:rPr>
-                              <w:t>:</w:t>
-                            </w:r>
-                            <w:r>
-                              <w:rPr>
-                                <w:rFonts w:ascii="Times New Roman" w:hAnsi="Times New Roman" w:cs="Times New Roman"/>
-                                <w:b/>
-                                <w:bCs/>
-                                <w:sz w:val="28"/>
-                                <w:szCs w:val="28"/>
-                              </w:rPr>
-                              <w:t xml:space="preserve"> Main Page</w:t>
-                            </w:r>
-                            <w:r>
-                              <w:rPr>
-                                <w:rFonts w:ascii="Times New Roman" w:hAnsi="Times New Roman" w:cs="Times New Roman"/>
-                                <w:b/>
-                                <w:bCs/>
-                                <w:sz w:val="28"/>
-                                <w:szCs w:val="28"/>
-                              </w:rPr>
-                              <w:t xml:space="preserve"> </w:t>
+                              <w:t xml:space="preserve">FIG 1: Main Page </w:t>
                             </w:r>
                           </w:p>
                           <w:p>
@@ -5842,15 +5761,7 @@
                                 <w:sz w:val="28"/>
                                 <w:szCs w:val="28"/>
                               </w:rPr>
-                              <w:t xml:space="preserve">If a new user opens the application, they can view the statistics, leader boards, </w:t>
-                            </w:r>
-                            <w:r>
-                              <w:rPr>
-                                <w:rFonts w:ascii="Times New Roman" w:hAnsi="Times New Roman" w:cs="Times New Roman"/>
-                                <w:sz w:val="28"/>
-                                <w:szCs w:val="28"/>
-                              </w:rPr>
-                              <w:t>upcoming tournaments and trivia about the tournament.</w:t>
+                              <w:t>If a new user opens the application, they can view the statistics, leader boards, upcoming tournaments and trivia about the tournament.</w:t>
                             </w:r>
                           </w:p>
                         </w:txbxContent>
@@ -5864,7 +5775,7 @@
           </mc:Choice>
           <mc:Fallback>
             <w:pict>
-              <v:shape w14:anchorId="5C5FEB48" id="Text Box 15" o:spid="_x0000_s1032" type="#_x0000_t202" style="position:absolute;left:0;text-align:left;margin-left:83.35pt;margin-top:.85pt;width:250.35pt;height:128.9pt;z-index:251663360;visibility:visible;mso-wrap-style:square;mso-wrap-distance-left:9pt;mso-wrap-distance-top:0;mso-wrap-distance-right:9pt;mso-wrap-distance-bottom:0;mso-position-horizontal:absolute;mso-position-horizontal-relative:text;mso-position-vertical:absolute;mso-position-vertical-relative:text;v-text-anchor:top" o:gfxdata="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" strokeweight=".5pt">
+              <v:shape w14:anchorId="5C5FEB48" id="Text Box 15" o:spid="_x0000_s1032" type="#_x0000_t202" style="position:absolute;margin-left:83.35pt;margin-top:.85pt;width:250.35pt;height:128.9pt;z-index:251663360;visibility:visible;mso-wrap-style:square;mso-wrap-distance-left:9pt;mso-wrap-distance-top:0;mso-wrap-distance-right:9pt;mso-wrap-distance-bottom:0;mso-position-horizontal:absolute;mso-position-horizontal-relative:text;mso-position-vertical:absolute;mso-position-vertical-relative:text;v-text-anchor:top" o:gfxdata="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" strokeweight=".5pt">
                 <v:textbox>
                   <w:txbxContent>
                     <w:p>
@@ -5885,47 +5796,7 @@
                           <w:sz w:val="28"/>
                           <w:szCs w:val="28"/>
                         </w:rPr>
-                        <w:t xml:space="preserve">FIG </w:t>
-                      </w:r>
-                      <w:r>
-                        <w:rPr>
-                          <w:rFonts w:ascii="Times New Roman" w:hAnsi="Times New Roman" w:cs="Times New Roman"/>
-                          <w:b/>
-                          <w:bCs/>
-                          <w:sz w:val="28"/>
-                          <w:szCs w:val="28"/>
-                        </w:rPr>
-                        <w:t>1</w:t>
-                      </w:r>
-                      <w:r>
-                        <w:rPr>
-                          <w:rFonts w:ascii="Times New Roman" w:hAnsi="Times New Roman" w:cs="Times New Roman"/>
-                          <w:b/>
-                          <w:bCs/>
-                          <w:sz w:val="28"/>
-                          <w:szCs w:val="28"/>
-                        </w:rPr>
-                        <w:t>:</w:t>
-                      </w:r>
-                      <w:r>
-                        <w:rPr>
-                          <w:rFonts w:ascii="Times New Roman" w:hAnsi="Times New Roman" w:cs="Times New Roman"/>
-                          <w:b/>
-                          <w:bCs/>
-                          <w:sz w:val="28"/>
-                          <w:szCs w:val="28"/>
-                        </w:rPr>
-                        <w:t xml:space="preserve"> Main Page</w:t>
-                      </w:r>
-                      <w:r>
-                        <w:rPr>
-                          <w:rFonts w:ascii="Times New Roman" w:hAnsi="Times New Roman" w:cs="Times New Roman"/>
-                          <w:b/>
-                          <w:bCs/>
-                          <w:sz w:val="28"/>
-                          <w:szCs w:val="28"/>
-                        </w:rPr>
-                        <w:t xml:space="preserve"> </w:t>
+                        <w:t xml:space="preserve">FIG 1: Main Page </w:t>
                       </w:r>
                     </w:p>
                     <w:p>
@@ -5942,15 +5813,7 @@
                           <w:sz w:val="28"/>
                           <w:szCs w:val="28"/>
                         </w:rPr>
-                        <w:t xml:space="preserve">If a new user opens the application, they can view the statistics, leader boards, </w:t>
-                      </w:r>
-                      <w:r>
-                        <w:rPr>
-                          <w:rFonts w:ascii="Times New Roman" w:hAnsi="Times New Roman" w:cs="Times New Roman"/>
-                          <w:sz w:val="28"/>
-                          <w:szCs w:val="28"/>
-                        </w:rPr>
-                        <w:t>upcoming tournaments and trivia about the tournament.</w:t>
+                        <w:t>If a new user opens the application, they can view the statistics, leader boards, upcoming tournaments and trivia about the tournament.</w:t>
                       </w:r>
                     </w:p>
                   </w:txbxContent>
@@ -5960,9 +5823,453 @@
           </mc:Fallback>
         </mc:AlternateContent>
       </w:r>
+      <w:r>
+        <w:rPr>
+          <w:rFonts w:ascii="Times New Roman" w:hAnsi="Times New Roman" w:cs="Times New Roman"/>
+          <w:b/>
+          <w:bCs/>
+          <w:sz w:val="32"/>
+          <w:szCs w:val="32"/>
+          <w:lang w:val="en-IN" w:eastAsia="en-IN"/>
+        </w:rPr>
+        <w:tab/>
+      </w:r>
+      <w:r>
+        <w:rPr>
+          <w:rFonts w:ascii="Times New Roman" w:hAnsi="Times New Roman" w:cs="Times New Roman"/>
+          <w:b/>
+          <w:bCs/>
+          <w:sz w:val="32"/>
+          <w:szCs w:val="32"/>
+          <w:lang w:val="en-IN" w:eastAsia="en-IN"/>
+        </w:rPr>
+        <w:tab/>
+      </w:r>
+    </w:p>
+    <w:p>
+      <w:pPr>
+        <w:tabs>
+          <w:tab w:val="left" w:pos="3417"/>
+          <w:tab w:val="center" w:pos="4153"/>
+          <w:tab w:val="left" w:pos="7500"/>
+        </w:tabs>
+        <w:rPr>
+          <w:rFonts w:ascii="Times New Roman" w:hAnsi="Times New Roman" w:cs="Times New Roman"/>
+          <w:b/>
+          <w:bCs/>
+          <w:sz w:val="32"/>
+          <w:szCs w:val="32"/>
+          <w:lang w:val="en-IN" w:eastAsia="en-IN"/>
+        </w:rPr>
+      </w:pPr>
+    </w:p>
+    <w:p>
+      <w:pPr>
+        <w:tabs>
+          <w:tab w:val="left" w:pos="3417"/>
+          <w:tab w:val="center" w:pos="4153"/>
+          <w:tab w:val="left" w:pos="7500"/>
+        </w:tabs>
+        <w:rPr>
+          <w:rFonts w:ascii="Times New Roman" w:hAnsi="Times New Roman" w:cs="Times New Roman"/>
+          <w:b/>
+          <w:bCs/>
+          <w:sz w:val="32"/>
+          <w:szCs w:val="32"/>
+          <w:lang w:val="en-IN" w:eastAsia="en-IN"/>
+        </w:rPr>
+      </w:pPr>
+    </w:p>
+    <w:p>
+      <w:pPr>
+        <w:tabs>
+          <w:tab w:val="left" w:pos="3417"/>
+          <w:tab w:val="center" w:pos="4153"/>
+          <w:tab w:val="left" w:pos="7500"/>
+        </w:tabs>
+        <w:rPr>
+          <w:rFonts w:ascii="Times New Roman" w:hAnsi="Times New Roman" w:cs="Times New Roman"/>
+          <w:b/>
+          <w:bCs/>
+          <w:sz w:val="32"/>
+          <w:szCs w:val="32"/>
+          <w:lang w:val="en-IN" w:eastAsia="en-IN"/>
+        </w:rPr>
+      </w:pPr>
+    </w:p>
+    <w:p>
+      <w:pPr>
+        <w:tabs>
+          <w:tab w:val="left" w:pos="3417"/>
+          <w:tab w:val="center" w:pos="4153"/>
+          <w:tab w:val="left" w:pos="7500"/>
+        </w:tabs>
+        <w:rPr>
+          <w:rFonts w:ascii="Times New Roman" w:hAnsi="Times New Roman" w:cs="Times New Roman"/>
+          <w:b/>
+          <w:bCs/>
+          <w:sz w:val="32"/>
+          <w:szCs w:val="32"/>
+          <w:lang w:val="en-IN" w:eastAsia="en-IN"/>
+        </w:rPr>
+      </w:pPr>
+    </w:p>
+    <w:p>
+      <w:pPr>
+        <w:tabs>
+          <w:tab w:val="left" w:pos="3417"/>
+          <w:tab w:val="center" w:pos="4153"/>
+          <w:tab w:val="left" w:pos="7500"/>
+        </w:tabs>
+        <w:rPr>
+          <w:rFonts w:ascii="Times New Roman" w:hAnsi="Times New Roman" w:cs="Times New Roman"/>
+          <w:b/>
+          <w:bCs/>
+          <w:sz w:val="32"/>
+          <w:szCs w:val="32"/>
+          <w:lang w:val="en-IN" w:eastAsia="en-IN"/>
+        </w:rPr>
+      </w:pPr>
+    </w:p>
+    <w:p>
+      <w:pPr>
+        <w:tabs>
+          <w:tab w:val="left" w:pos="3417"/>
+          <w:tab w:val="center" w:pos="4153"/>
+          <w:tab w:val="left" w:pos="7500"/>
+        </w:tabs>
+        <w:rPr>
+          <w:rFonts w:ascii="Times New Roman" w:hAnsi="Times New Roman" w:cs="Times New Roman"/>
+          <w:b/>
+          <w:bCs/>
+          <w:sz w:val="32"/>
+          <w:szCs w:val="32"/>
+          <w:lang w:val="en-IN" w:eastAsia="en-IN"/>
+        </w:rPr>
+      </w:pPr>
+    </w:p>
+    <w:p>
+      <w:pPr>
+        <w:tabs>
+          <w:tab w:val="left" w:pos="3417"/>
+          <w:tab w:val="center" w:pos="4153"/>
+          <w:tab w:val="left" w:pos="7500"/>
+        </w:tabs>
+        <w:rPr>
+          <w:rFonts w:ascii="Times New Roman" w:hAnsi="Times New Roman" w:cs="Times New Roman"/>
+          <w:b/>
+          <w:bCs/>
+          <w:sz w:val="32"/>
+          <w:szCs w:val="32"/>
+          <w:lang w:val="en-IN" w:eastAsia="en-IN"/>
+        </w:rPr>
+      </w:pPr>
+      <w:r>
+        <w:rPr>
+          <w:rFonts w:ascii="Times New Roman" w:hAnsi="Times New Roman" w:cs="Times New Roman"/>
+          <w:b/>
+          <w:bCs/>
+          <w:sz w:val="32"/>
+          <w:szCs w:val="32"/>
+          <w:lang w:val="en-IN" w:eastAsia="en-IN"/>
+        </w:rPr>
+        <w:lastRenderedPageBreak/>
+        <w:t>4.Sequence Diagram</w:t>
+      </w:r>
+    </w:p>
+    <w:p>
+      <w:pPr>
+        <w:tabs>
+          <w:tab w:val="left" w:pos="3417"/>
+          <w:tab w:val="center" w:pos="4153"/>
+          <w:tab w:val="left" w:pos="7500"/>
+        </w:tabs>
+        <w:rPr>
+          <w:rFonts w:ascii="Times New Roman" w:hAnsi="Times New Roman" w:cs="Times New Roman"/>
+          <w:b/>
+          <w:bCs/>
+          <w:sz w:val="32"/>
+          <w:szCs w:val="32"/>
+          <w:lang w:val="en-IN" w:eastAsia="en-IN"/>
+        </w:rPr>
+      </w:pPr>
+      <w:r>
+        <w:rPr>
+          <w:rFonts w:ascii="Times New Roman" w:hAnsi="Times New Roman" w:cs="Times New Roman"/>
+          <w:b/>
+          <w:bCs/>
+          <w:sz w:val="32"/>
+          <w:szCs w:val="32"/>
+          <w:lang w:val="en-IN" w:eastAsia="en-IN"/>
+        </w:rPr>
+        <w:t xml:space="preserve"> </w:t>
+      </w:r>
+    </w:p>
+    <w:p>
+      <w:pPr>
+        <w:tabs>
+          <w:tab w:val="left" w:pos="3417"/>
+          <w:tab w:val="center" w:pos="4153"/>
+          <w:tab w:val="left" w:pos="7500"/>
+        </w:tabs>
+        <w:rPr>
+          <w:rFonts w:ascii="Times New Roman" w:hAnsi="Times New Roman" w:cs="Times New Roman"/>
+          <w:b/>
+          <w:bCs/>
+          <w:sz w:val="32"/>
+          <w:szCs w:val="32"/>
+          <w:lang w:val="en-IN" w:eastAsia="en-IN"/>
+        </w:rPr>
+      </w:pPr>
+      <w:r>
+        <w:rPr>
+          <w:rFonts w:ascii="Times New Roman" w:hAnsi="Times New Roman" w:cs="Times New Roman"/>
+          <w:b/>
+          <w:bCs/>
+          <w:sz w:val="32"/>
+          <w:szCs w:val="32"/>
+          <w:lang w:val="en-IN" w:eastAsia="en-IN"/>
+        </w:rPr>
+        <w:t>1.Manage Players</w:t>
+      </w:r>
+    </w:p>
+    <w:p>
+      <w:pPr>
+        <w:tabs>
+          <w:tab w:val="left" w:pos="3417"/>
+          <w:tab w:val="center" w:pos="4153"/>
+          <w:tab w:val="left" w:pos="7500"/>
+        </w:tabs>
+        <w:rPr>
+          <w:rFonts w:ascii="Times New Roman" w:hAnsi="Times New Roman" w:cs="Times New Roman"/>
+          <w:b/>
+          <w:bCs/>
+          <w:sz w:val="32"/>
+          <w:szCs w:val="32"/>
+          <w:lang w:val="en-IN" w:eastAsia="en-IN"/>
+        </w:rPr>
+      </w:pPr>
+    </w:p>
+    <w:p>
+      <w:pPr>
+        <w:tabs>
+          <w:tab w:val="left" w:pos="3417"/>
+          <w:tab w:val="center" w:pos="4153"/>
+          <w:tab w:val="left" w:pos="7500"/>
+        </w:tabs>
+        <w:rPr>
+          <w:rFonts w:ascii="Times New Roman" w:hAnsi="Times New Roman" w:cs="Times New Roman"/>
+          <w:b/>
+          <w:bCs/>
+          <w:sz w:val="32"/>
+          <w:szCs w:val="32"/>
+          <w:lang w:val="en-IN" w:eastAsia="en-IN"/>
+        </w:rPr>
+      </w:pPr>
+      <w:r>
+        <w:rPr>
+          <w:rFonts w:ascii="Times New Roman" w:hAnsi="Times New Roman" w:cs="Times New Roman"/>
+          <w:b/>
+          <w:bCs/>
+          <w:noProof/>
+          <w:sz w:val="32"/>
+          <w:szCs w:val="32"/>
+          <w:lang w:val="en-IN" w:eastAsia="en-IN"/>
+        </w:rPr>
+        <w:drawing>
+          <wp:inline distT="0" distB="0" distL="0" distR="0" wp14:anchorId="416423DB" wp14:editId="1A10B15E">
+            <wp:extent cx="5274310" cy="7194550"/>
+            <wp:effectExtent l="0" t="0" r="2540" b="6350"/>
+            <wp:docPr id="7" name="Picture 7" descr="A screenshot of a cell phone&#10;&#10;Description automatically generated"/>
+            <wp:cNvGraphicFramePr>
+              <a:graphicFrameLocks xmlns:a="http://schemas.openxmlformats.org/drawingml/2006/main" noChangeAspect="1"/>
+            </wp:cNvGraphicFramePr>
+            <a:graphic xmlns:a="http://schemas.openxmlformats.org/drawingml/2006/main">
+              <a:graphicData uri="http://schemas.openxmlformats.org/drawingml/2006/picture">
+                <pic:pic xmlns:pic="http://schemas.openxmlformats.org/drawingml/2006/picture">
+                  <pic:nvPicPr>
+                    <pic:cNvPr id="7" name="Manage Player.jpeg"/>
+                    <pic:cNvPicPr/>
+                  </pic:nvPicPr>
+                  <pic:blipFill>
+                    <a:blip r:embed="rId19" cstate="print">
+                      <a:extLst>
+                        <a:ext uri="{28A0092B-C50C-407E-A947-70E740481C1C}">
+                          <a14:useLocalDpi xmlns:a14="http://schemas.microsoft.com/office/drawing/2010/main" val="0"/>
+                        </a:ext>
+                      </a:extLst>
+                    </a:blip>
+                    <a:stretch>
+                      <a:fillRect/>
+                    </a:stretch>
+                  </pic:blipFill>
+                  <pic:spPr>
+                    <a:xfrm>
+                      <a:off x="0" y="0"/>
+                      <a:ext cx="5274310" cy="7194550"/>
+                    </a:xfrm>
+                    <a:prstGeom prst="rect">
+                      <a:avLst/>
+                    </a:prstGeom>
+                  </pic:spPr>
+                </pic:pic>
+              </a:graphicData>
+            </a:graphic>
+          </wp:inline>
+        </w:drawing>
+      </w:r>
+    </w:p>
+    <w:p>
+      <w:pPr>
+        <w:tabs>
+          <w:tab w:val="left" w:pos="3417"/>
+          <w:tab w:val="center" w:pos="4153"/>
+          <w:tab w:val="left" w:pos="7500"/>
+        </w:tabs>
+        <w:rPr>
+          <w:rFonts w:ascii="Times New Roman" w:hAnsi="Times New Roman" w:cs="Times New Roman"/>
+          <w:b/>
+          <w:bCs/>
+          <w:sz w:val="32"/>
+          <w:szCs w:val="32"/>
+          <w:lang w:val="en-IN" w:eastAsia="en-IN"/>
+        </w:rPr>
+      </w:pPr>
+      <w:r>
+        <w:rPr>
+          <w:rFonts w:ascii="Times New Roman" w:hAnsi="Times New Roman" w:cs="Times New Roman"/>
+          <w:b/>
+          <w:bCs/>
+          <w:sz w:val="32"/>
+          <w:szCs w:val="32"/>
+          <w:lang w:val="en-IN" w:eastAsia="en-IN"/>
+        </w:rPr>
+        <w:lastRenderedPageBreak/>
+        <w:t>2.Create/Add Match</w:t>
+      </w:r>
+    </w:p>
+    <w:p>
+      <w:pPr>
+        <w:tabs>
+          <w:tab w:val="left" w:pos="3417"/>
+          <w:tab w:val="center" w:pos="4153"/>
+          <w:tab w:val="left" w:pos="7500"/>
+        </w:tabs>
+        <w:rPr>
+          <w:rFonts w:ascii="Times New Roman" w:hAnsi="Times New Roman" w:cs="Times New Roman"/>
+          <w:b/>
+          <w:bCs/>
+          <w:sz w:val="32"/>
+          <w:szCs w:val="32"/>
+          <w:lang w:val="en-IN" w:eastAsia="en-IN"/>
+        </w:rPr>
+      </w:pPr>
+    </w:p>
+    <w:p>
+      <w:pPr>
+        <w:tabs>
+          <w:tab w:val="left" w:pos="3417"/>
+          <w:tab w:val="center" w:pos="4153"/>
+          <w:tab w:val="left" w:pos="7500"/>
+        </w:tabs>
+        <w:rPr>
+          <w:rFonts w:ascii="Times New Roman" w:hAnsi="Times New Roman" w:cs="Times New Roman"/>
+          <w:b/>
+          <w:bCs/>
+          <w:sz w:val="32"/>
+          <w:szCs w:val="32"/>
+          <w:lang w:val="en-IN" w:eastAsia="en-IN"/>
+        </w:rPr>
+      </w:pPr>
+      <w:r>
+        <w:rPr>
+          <w:rFonts w:ascii="Times New Roman" w:hAnsi="Times New Roman" w:cs="Times New Roman"/>
+          <w:b/>
+          <w:bCs/>
+          <w:noProof/>
+          <w:sz w:val="32"/>
+          <w:szCs w:val="32"/>
+          <w:lang w:val="en-IN" w:eastAsia="en-IN"/>
+        </w:rPr>
+        <w:drawing>
+          <wp:inline distT="0" distB="0" distL="0" distR="0" wp14:anchorId="62B4BF62" wp14:editId="50EED5F1">
+            <wp:extent cx="5274310" cy="5274310"/>
+            <wp:effectExtent l="0" t="0" r="2540" b="2540"/>
+            <wp:docPr id="13" name="Picture 13" descr="A screenshot of a cell phone&#10;&#10;Description automatically generated"/>
+            <wp:cNvGraphicFramePr>
+              <a:graphicFrameLocks xmlns:a="http://schemas.openxmlformats.org/drawingml/2006/main" noChangeAspect="1"/>
+            </wp:cNvGraphicFramePr>
+            <a:graphic xmlns:a="http://schemas.openxmlformats.org/drawingml/2006/main">
+              <a:graphicData uri="http://schemas.openxmlformats.org/drawingml/2006/picture">
+                <pic:pic xmlns:pic="http://schemas.openxmlformats.org/drawingml/2006/picture">
+                  <pic:nvPicPr>
+                    <pic:cNvPr id="13" name="Add MAtch.jpeg"/>
+                    <pic:cNvPicPr/>
+                  </pic:nvPicPr>
+                  <pic:blipFill>
+                    <a:blip r:embed="rId20" cstate="print">
+                      <a:extLst>
+                        <a:ext uri="{28A0092B-C50C-407E-A947-70E740481C1C}">
+                          <a14:useLocalDpi xmlns:a14="http://schemas.microsoft.com/office/drawing/2010/main" val="0"/>
+                        </a:ext>
+                      </a:extLst>
+                    </a:blip>
+                    <a:stretch>
+                      <a:fillRect/>
+                    </a:stretch>
+                  </pic:blipFill>
+                  <pic:spPr>
+                    <a:xfrm>
+                      <a:off x="0" y="0"/>
+                      <a:ext cx="5274310" cy="5274310"/>
+                    </a:xfrm>
+                    <a:prstGeom prst="rect">
+                      <a:avLst/>
+                    </a:prstGeom>
+                  </pic:spPr>
+                </pic:pic>
+              </a:graphicData>
+            </a:graphic>
+          </wp:inline>
+        </w:drawing>
+      </w:r>
+    </w:p>
+    <w:p>
+      <w:pPr>
+        <w:tabs>
+          <w:tab w:val="left" w:pos="3417"/>
+          <w:tab w:val="center" w:pos="4153"/>
+          <w:tab w:val="left" w:pos="7500"/>
+        </w:tabs>
+        <w:rPr>
+          <w:rFonts w:ascii="Times New Roman" w:hAnsi="Times New Roman" w:cs="Times New Roman"/>
+          <w:b/>
+          <w:bCs/>
+          <w:sz w:val="32"/>
+          <w:szCs w:val="32"/>
+          <w:lang w:val="en-IN" w:eastAsia="en-IN"/>
+        </w:rPr>
+      </w:pPr>
+    </w:p>
+    <w:p>
+      <w:pPr>
+        <w:tabs>
+          <w:tab w:val="left" w:pos="3417"/>
+          <w:tab w:val="center" w:pos="4153"/>
+          <w:tab w:val="left" w:pos="7500"/>
+        </w:tabs>
+        <w:rPr>
+          <w:rFonts w:ascii="Times New Roman" w:hAnsi="Times New Roman" w:cs="Times New Roman"/>
+          <w:b/>
+          <w:bCs/>
+          <w:sz w:val="32"/>
+          <w:szCs w:val="32"/>
+          <w:lang w:val="en-IN" w:eastAsia="en-IN"/>
+        </w:rPr>
+      </w:pPr>
     </w:p>
     <w:sectPr>
-      <w:footerReference w:type="default" r:id="rId19"/>
+      <w:footerReference w:type="default" r:id="rId21"/>
       <w:pgSz w:w="11906" w:h="16838"/>
       <w:pgMar w:top="1440" w:right="1800" w:bottom="1440" w:left="1800" w:header="720" w:footer="720" w:gutter="0"/>
       <w:pgNumType w:start="1"/>
@@ -6114,8 +6421,26 @@
         <w:szCs w:val="24"/>
       </w:rPr>
       <w:tab/>
-      <w:t>Volley Viction</w:t>
+      <w:t xml:space="preserve">Volley </w:t>
     </w:r>
+    <w:proofErr w:type="spellStart"/>
+    <w:r>
+      <w:rPr>
+        <w:rFonts w:ascii="Times New Roman" w:hAnsi="Times New Roman" w:cs="Times New Roman"/>
+        <w:sz w:val="24"/>
+        <w:szCs w:val="24"/>
+      </w:rPr>
+      <w:t>Viction</w:t>
+    </w:r>
+    <w:r>
+      <w:rPr>
+        <w:rFonts w:ascii="Times New Roman" w:hAnsi="Times New Roman" w:cs="Times New Roman"/>
+        <w:sz w:val="24"/>
+        <w:szCs w:val="24"/>
+      </w:rPr>
+      <w:t>s</w:t>
+    </w:r>
+    <w:proofErr w:type="spellEnd"/>
     <w:r>
       <w:rPr>
         <w:rFonts w:ascii="Times New Roman" w:hAnsi="Times New Roman" w:cs="Times New Roman"/>
@@ -7433,7 +7758,7 @@
 </file>
 
 <file path=customXml/itemProps2.xml><?xml version="1.0" encoding="utf-8"?>
-<ds:datastoreItem xmlns:ds="http://schemas.openxmlformats.org/officeDocument/2006/customXml" ds:itemID="{605DAC76-7A45-44A0-A64E-A99EA141C3C0}">
+<ds:datastoreItem xmlns:ds="http://schemas.openxmlformats.org/officeDocument/2006/customXml" ds:itemID="{CE1E94F0-92BD-4673-A921-23E0AD10F3B2}">
   <ds:schemaRefs>
     <ds:schemaRef ds:uri="http://schemas.openxmlformats.org/officeDocument/2006/bibliography"/>
   </ds:schemaRefs>

</xml_diff>

<commit_message>
use case fully dressed added
</commit_message>
<xml_diff>
--- a/Document/Volleyball management.docx
+++ b/Document/Volleyball management.docx
@@ -1444,23 +1444,13 @@
           <w:szCs w:val="24"/>
         </w:rPr>
       </w:pPr>
-      <w:proofErr w:type="spellStart"/>
       <w:r>
         <w:rPr>
           <w:rFonts w:ascii="Times New Roman" w:hAnsi="Times New Roman" w:cs="Times New Roman"/>
           <w:sz w:val="24"/>
           <w:szCs w:val="24"/>
         </w:rPr>
-        <w:t>Cegep</w:t>
-      </w:r>
-      <w:proofErr w:type="spellEnd"/>
-      <w:r>
-        <w:rPr>
-          <w:rFonts w:ascii="Times New Roman" w:hAnsi="Times New Roman" w:cs="Times New Roman"/>
-          <w:sz w:val="24"/>
-          <w:szCs w:val="24"/>
-        </w:rPr>
-        <w:t xml:space="preserve"> Volleyball League is managed by League manager. User can organize seasons for the tournament. User can create schedules for the seasons.</w:t>
+        <w:t>Cegep Volleyball League is managed by League manager. User can organize seasons for the tournament. User can create schedules for the seasons.</w:t>
       </w:r>
     </w:p>
     <w:p>
@@ -1492,25 +1482,7 @@
           <w:szCs w:val="24"/>
         </w:rPr>
         <w:tab/>
-        <w:t xml:space="preserve">all teams in the tournament. User can add the new team to the season and/or can remove the team from the tournament and update team’s information like </w:t>
-      </w:r>
-      <w:proofErr w:type="spellStart"/>
-      <w:r>
-        <w:rPr>
-          <w:rFonts w:ascii="Times New Roman" w:hAnsi="Times New Roman" w:cs="Times New Roman"/>
-          <w:sz w:val="24"/>
-          <w:szCs w:val="24"/>
-        </w:rPr>
-        <w:t>Name,Contact</w:t>
-      </w:r>
-      <w:proofErr w:type="spellEnd"/>
-      <w:r>
-        <w:rPr>
-          <w:rFonts w:ascii="Times New Roman" w:hAnsi="Times New Roman" w:cs="Times New Roman"/>
-          <w:sz w:val="24"/>
-          <w:szCs w:val="24"/>
-        </w:rPr>
-        <w:t xml:space="preserve"> details.</w:t>
+        <w:t>all teams in the tournament. User can add the new team to the season and/or can remove the team from the tournament and update team’s information like Name,Contact details.</w:t>
       </w:r>
     </w:p>
     <w:p>
@@ -1996,18 +1968,8 @@
           <w:sz w:val="24"/>
           <w:szCs w:val="24"/>
         </w:rPr>
-        <w:t xml:space="preserve">Performance: The System should behave accurately depending upon the server connection strength as well as from the database on which the data  is taken from. The performance also depends on the device on which the application is </w:t>
+        <w:t>Performance: The System should behave accurately depending upon the server connection strength as well as from the database on which the data  is taken from. The performance also depends on the device on which the application is running.s</w:t>
       </w:r>
-      <w:proofErr w:type="spellStart"/>
-      <w:r>
-        <w:rPr>
-          <w:rFonts w:ascii="Times New Roman" w:hAnsi="Times New Roman" w:cs="Times New Roman"/>
-          <w:sz w:val="24"/>
-          <w:szCs w:val="24"/>
-        </w:rPr>
-        <w:t>running.s</w:t>
-      </w:r>
-      <w:proofErr w:type="spellEnd"/>
     </w:p>
     <w:p>
       <w:pPr>
@@ -5587,9 +5549,9 @@
           <w:noProof/>
         </w:rPr>
         <w:drawing>
-          <wp:inline distT="0" distB="0" distL="0" distR="0" wp14:anchorId="677ACEE0" wp14:editId="3EAD9B3C">
-            <wp:extent cx="5274310" cy="5381625"/>
-            <wp:effectExtent l="0" t="0" r="2540" b="9525"/>
+          <wp:inline distT="0" distB="0" distL="0" distR="0" wp14:anchorId="677ACEE0" wp14:editId="29876D46">
+            <wp:extent cx="5274310" cy="6151418"/>
+            <wp:effectExtent l="0" t="0" r="2540" b="1905"/>
             <wp:docPr id="23" name="Picture 23"/>
             <wp:cNvGraphicFramePr>
               <a:graphicFrameLocks xmlns:a="http://schemas.openxmlformats.org/drawingml/2006/main" noChangeAspect="1"/>
@@ -5619,7 +5581,7 @@
                   <pic:spPr bwMode="auto">
                     <a:xfrm>
                       <a:off x="0" y="0"/>
-                      <a:ext cx="5274310" cy="5381625"/>
+                      <a:ext cx="5277376" cy="6154994"/>
                     </a:xfrm>
                     <a:prstGeom prst="rect">
                       <a:avLst/>
@@ -5748,6 +5710,2025 @@
         </w:rPr>
       </w:pPr>
     </w:p>
+    <w:p>
+      <w:pPr>
+        <w:tabs>
+          <w:tab w:val="left" w:pos="3417"/>
+        </w:tabs>
+        <w:jc w:val="both"/>
+        <w:rPr>
+          <w:rFonts w:ascii="Times New Roman" w:hAnsi="Times New Roman" w:cs="Times New Roman"/>
+          <w:b/>
+          <w:bCs/>
+          <w:sz w:val="32"/>
+          <w:szCs w:val="32"/>
+          <w:lang w:val="en-IN" w:eastAsia="en-IN"/>
+        </w:rPr>
+      </w:pPr>
+    </w:p>
+    <w:p>
+      <w:pPr>
+        <w:tabs>
+          <w:tab w:val="left" w:pos="3417"/>
+        </w:tabs>
+        <w:jc w:val="both"/>
+        <w:rPr>
+          <w:rFonts w:ascii="Times New Roman" w:hAnsi="Times New Roman" w:cs="Times New Roman"/>
+          <w:b/>
+          <w:bCs/>
+          <w:sz w:val="32"/>
+          <w:szCs w:val="32"/>
+          <w:lang w:val="en-IN" w:eastAsia="en-IN"/>
+        </w:rPr>
+      </w:pPr>
+    </w:p>
+    <w:p>
+      <w:pPr>
+        <w:pStyle w:val="ListParagraph"/>
+        <w:numPr>
+          <w:ilvl w:val="0"/>
+          <w:numId w:val="1"/>
+        </w:numPr>
+        <w:tabs>
+          <w:tab w:val="left" w:pos="3417"/>
+        </w:tabs>
+        <w:jc w:val="both"/>
+        <w:rPr>
+          <w:rFonts w:ascii="Times New Roman" w:hAnsi="Times New Roman" w:cs="Times New Roman"/>
+          <w:b/>
+          <w:bCs/>
+          <w:sz w:val="32"/>
+          <w:szCs w:val="32"/>
+          <w:lang w:val="en-IN" w:eastAsia="en-IN"/>
+        </w:rPr>
+      </w:pPr>
+      <w:r>
+        <w:rPr>
+          <w:rFonts w:ascii="Times New Roman" w:hAnsi="Times New Roman" w:cs="Times New Roman"/>
+          <w:b/>
+          <w:bCs/>
+          <w:sz w:val="36"/>
+          <w:szCs w:val="36"/>
+          <w:u w:val="single"/>
+          <w:lang w:val="en-IN" w:eastAsia="en-IN"/>
+        </w:rPr>
+        <w:t>Use Case Fully Dressed</w:t>
+      </w:r>
+      <w:r>
+        <w:rPr>
+          <w:rFonts w:ascii="Times New Roman" w:hAnsi="Times New Roman" w:cs="Times New Roman"/>
+          <w:b/>
+          <w:bCs/>
+          <w:sz w:val="32"/>
+          <w:szCs w:val="32"/>
+          <w:u w:val="single"/>
+          <w:lang w:val="en-IN" w:eastAsia="en-IN"/>
+        </w:rPr>
+        <w:t>:</w:t>
+      </w:r>
+    </w:p>
+    <w:p>
+      <w:pPr>
+        <w:tabs>
+          <w:tab w:val="left" w:pos="3417"/>
+        </w:tabs>
+        <w:jc w:val="both"/>
+        <w:rPr>
+          <w:rFonts w:ascii="Times New Roman" w:hAnsi="Times New Roman" w:cs="Times New Roman"/>
+          <w:b/>
+          <w:bCs/>
+          <w:sz w:val="32"/>
+          <w:szCs w:val="32"/>
+          <w:lang w:val="en-IN" w:eastAsia="en-IN"/>
+        </w:rPr>
+      </w:pPr>
+    </w:p>
+    <w:tbl>
+      <w:tblPr>
+        <w:tblStyle w:val="TableGrid"/>
+        <w:tblW w:w="0" w:type="auto"/>
+        <w:jc w:val="center"/>
+        <w:tblLook w:val="04A0" w:firstRow="1" w:lastRow="0" w:firstColumn="1" w:lastColumn="0" w:noHBand="0" w:noVBand="1"/>
+      </w:tblPr>
+      <w:tblGrid>
+        <w:gridCol w:w="2737"/>
+        <w:gridCol w:w="5559"/>
+      </w:tblGrid>
+      <w:tr>
+        <w:trPr>
+          <w:trHeight w:val="816"/>
+          <w:jc w:val="center"/>
+        </w:trPr>
+        <w:tc>
+          <w:tcPr>
+            <w:tcW w:w="2922" w:type="dxa"/>
+            <w:shd w:val="clear" w:color="auto" w:fill="2F5496" w:themeFill="accent5" w:themeFillShade="BF"/>
+          </w:tcPr>
+          <w:p>
+            <w:pPr>
+              <w:rPr>
+                <w:rFonts w:ascii="Times New Roman" w:hAnsi="Times New Roman" w:cs="Times New Roman"/>
+                <w:b/>
+                <w:bCs/>
+                <w:color w:val="FFFFFF" w:themeColor="background1"/>
+                <w:sz w:val="32"/>
+                <w:szCs w:val="32"/>
+                <w:u w:val="single"/>
+              </w:rPr>
+            </w:pPr>
+            <w:r>
+              <w:rPr>
+                <w:rFonts w:ascii="Times New Roman" w:hAnsi="Times New Roman" w:cs="Times New Roman"/>
+                <w:b/>
+                <w:bCs/>
+                <w:color w:val="FFFFFF" w:themeColor="background1"/>
+                <w:sz w:val="32"/>
+                <w:szCs w:val="32"/>
+              </w:rPr>
+              <w:t>Use Case Section</w:t>
+            </w:r>
+          </w:p>
+        </w:tc>
+        <w:tc>
+          <w:tcPr>
+            <w:tcW w:w="6637" w:type="dxa"/>
+            <w:shd w:val="clear" w:color="auto" w:fill="2F5496" w:themeFill="accent5" w:themeFillShade="BF"/>
+          </w:tcPr>
+          <w:p>
+            <w:pPr>
+              <w:tabs>
+                <w:tab w:val="center" w:pos="2952"/>
+              </w:tabs>
+              <w:rPr>
+                <w:rFonts w:ascii="Times New Roman" w:hAnsi="Times New Roman" w:cs="Times New Roman"/>
+                <w:b/>
+                <w:bCs/>
+                <w:color w:val="FFFFFF" w:themeColor="background1"/>
+                <w:sz w:val="32"/>
+                <w:szCs w:val="32"/>
+                <w:u w:val="single"/>
+              </w:rPr>
+            </w:pPr>
+            <w:r>
+              <w:rPr>
+                <w:rFonts w:ascii="Times New Roman" w:hAnsi="Times New Roman" w:cs="Times New Roman"/>
+                <w:b/>
+                <w:bCs/>
+                <w:color w:val="FFFFFF" w:themeColor="background1"/>
+                <w:sz w:val="32"/>
+                <w:szCs w:val="32"/>
+              </w:rPr>
+              <w:t>Comment</w:t>
+            </w:r>
+            <w:r>
+              <w:rPr>
+                <w:rFonts w:ascii="Times New Roman" w:hAnsi="Times New Roman" w:cs="Times New Roman"/>
+                <w:b/>
+                <w:bCs/>
+                <w:color w:val="FFFFFF" w:themeColor="background1"/>
+                <w:sz w:val="32"/>
+                <w:szCs w:val="32"/>
+              </w:rPr>
+              <w:tab/>
+            </w:r>
+          </w:p>
+        </w:tc>
+      </w:tr>
+      <w:tr>
+        <w:trPr>
+          <w:trHeight w:val="569"/>
+          <w:jc w:val="center"/>
+        </w:trPr>
+        <w:tc>
+          <w:tcPr>
+            <w:tcW w:w="2922" w:type="dxa"/>
+            <w:shd w:val="clear" w:color="auto" w:fill="B4C6E7" w:themeFill="accent5" w:themeFillTint="66"/>
+          </w:tcPr>
+          <w:p>
+            <w:pPr>
+              <w:jc w:val="left"/>
+              <w:rPr>
+                <w:rFonts w:ascii="Times New Roman" w:hAnsi="Times New Roman" w:cs="Times New Roman"/>
+                <w:b/>
+                <w:bCs/>
+                <w:sz w:val="24"/>
+                <w:szCs w:val="24"/>
+                <w:u w:val="single"/>
+              </w:rPr>
+            </w:pPr>
+            <w:r>
+              <w:rPr>
+                <w:rFonts w:ascii="Times New Roman" w:hAnsi="Times New Roman" w:cs="Times New Roman"/>
+                <w:b/>
+                <w:bCs/>
+                <w:sz w:val="24"/>
+                <w:szCs w:val="24"/>
+              </w:rPr>
+              <w:t>Use Case Name</w:t>
+            </w:r>
+          </w:p>
+        </w:tc>
+        <w:tc>
+          <w:tcPr>
+            <w:tcW w:w="6637" w:type="dxa"/>
+            <w:shd w:val="clear" w:color="auto" w:fill="auto"/>
+          </w:tcPr>
+          <w:p>
+            <w:pPr>
+              <w:rPr>
+                <w:rFonts w:ascii="Times New Roman" w:hAnsi="Times New Roman" w:cs="Times New Roman"/>
+                <w:sz w:val="24"/>
+                <w:szCs w:val="24"/>
+              </w:rPr>
+            </w:pPr>
+            <w:r>
+              <w:rPr>
+                <w:rFonts w:ascii="Times New Roman" w:hAnsi="Times New Roman" w:cs="Times New Roman"/>
+                <w:sz w:val="24"/>
+                <w:szCs w:val="24"/>
+              </w:rPr>
+              <w:t>Manage Teams</w:t>
+            </w:r>
+          </w:p>
+        </w:tc>
+      </w:tr>
+      <w:tr>
+        <w:trPr>
+          <w:trHeight w:val="868"/>
+          <w:jc w:val="center"/>
+        </w:trPr>
+        <w:tc>
+          <w:tcPr>
+            <w:tcW w:w="2922" w:type="dxa"/>
+            <w:shd w:val="clear" w:color="auto" w:fill="B4C6E7" w:themeFill="accent5" w:themeFillTint="66"/>
+          </w:tcPr>
+          <w:p>
+            <w:pPr>
+              <w:tabs>
+                <w:tab w:val="right" w:pos="2479"/>
+              </w:tabs>
+              <w:jc w:val="left"/>
+              <w:rPr>
+                <w:rFonts w:ascii="Times New Roman" w:hAnsi="Times New Roman" w:cs="Times New Roman"/>
+                <w:b/>
+                <w:bCs/>
+                <w:sz w:val="24"/>
+                <w:szCs w:val="24"/>
+                <w:u w:val="single"/>
+              </w:rPr>
+            </w:pPr>
+            <w:r>
+              <w:rPr>
+                <w:rFonts w:ascii="Times New Roman" w:hAnsi="Times New Roman" w:cs="Times New Roman"/>
+                <w:b/>
+                <w:bCs/>
+                <w:sz w:val="24"/>
+                <w:szCs w:val="24"/>
+              </w:rPr>
+              <w:t>Scope</w:t>
+            </w:r>
+            <w:r>
+              <w:rPr>
+                <w:rFonts w:ascii="Times New Roman" w:hAnsi="Times New Roman" w:cs="Times New Roman"/>
+                <w:b/>
+                <w:bCs/>
+                <w:sz w:val="24"/>
+                <w:szCs w:val="24"/>
+              </w:rPr>
+              <w:tab/>
+            </w:r>
+          </w:p>
+        </w:tc>
+        <w:tc>
+          <w:tcPr>
+            <w:tcW w:w="6637" w:type="dxa"/>
+            <w:shd w:val="clear" w:color="auto" w:fill="auto"/>
+          </w:tcPr>
+          <w:p>
+            <w:pPr>
+              <w:rPr>
+                <w:rFonts w:ascii="Times New Roman" w:hAnsi="Times New Roman" w:cs="Times New Roman"/>
+                <w:sz w:val="24"/>
+                <w:szCs w:val="24"/>
+              </w:rPr>
+            </w:pPr>
+            <w:r>
+              <w:rPr>
+                <w:rFonts w:ascii="Times New Roman" w:hAnsi="Times New Roman" w:cs="Times New Roman"/>
+                <w:sz w:val="24"/>
+                <w:szCs w:val="24"/>
+              </w:rPr>
+              <w:t>Volley Viction Application</w:t>
+            </w:r>
+          </w:p>
+        </w:tc>
+      </w:tr>
+      <w:tr>
+        <w:trPr>
+          <w:trHeight w:val="569"/>
+          <w:jc w:val="center"/>
+        </w:trPr>
+        <w:tc>
+          <w:tcPr>
+            <w:tcW w:w="2922" w:type="dxa"/>
+            <w:shd w:val="clear" w:color="auto" w:fill="B4C6E7" w:themeFill="accent5" w:themeFillTint="66"/>
+          </w:tcPr>
+          <w:p>
+            <w:pPr>
+              <w:jc w:val="left"/>
+              <w:rPr>
+                <w:rFonts w:ascii="Times New Roman" w:hAnsi="Times New Roman" w:cs="Times New Roman"/>
+                <w:b/>
+                <w:bCs/>
+                <w:sz w:val="24"/>
+                <w:szCs w:val="24"/>
+              </w:rPr>
+            </w:pPr>
+            <w:r>
+              <w:rPr>
+                <w:rFonts w:ascii="Times New Roman" w:hAnsi="Times New Roman" w:cs="Times New Roman"/>
+                <w:b/>
+                <w:bCs/>
+                <w:sz w:val="24"/>
+                <w:szCs w:val="24"/>
+              </w:rPr>
+              <w:t>Level</w:t>
+            </w:r>
+          </w:p>
+        </w:tc>
+        <w:tc>
+          <w:tcPr>
+            <w:tcW w:w="6637" w:type="dxa"/>
+            <w:shd w:val="clear" w:color="auto" w:fill="auto"/>
+          </w:tcPr>
+          <w:p>
+            <w:pPr>
+              <w:rPr>
+                <w:rFonts w:ascii="Times New Roman" w:hAnsi="Times New Roman" w:cs="Times New Roman"/>
+                <w:b/>
+                <w:bCs/>
+                <w:sz w:val="24"/>
+                <w:szCs w:val="24"/>
+                <w:u w:val="single"/>
+              </w:rPr>
+            </w:pPr>
+            <w:r>
+              <w:rPr>
+                <w:rFonts w:ascii="Times New Roman" w:hAnsi="Times New Roman" w:cs="Times New Roman"/>
+                <w:sz w:val="24"/>
+                <w:szCs w:val="24"/>
+              </w:rPr>
+              <w:t>User-Level</w:t>
+            </w:r>
+          </w:p>
+        </w:tc>
+      </w:tr>
+      <w:tr>
+        <w:trPr>
+          <w:trHeight w:val="569"/>
+          <w:jc w:val="center"/>
+        </w:trPr>
+        <w:tc>
+          <w:tcPr>
+            <w:tcW w:w="2922" w:type="dxa"/>
+            <w:shd w:val="clear" w:color="auto" w:fill="B4C6E7" w:themeFill="accent5" w:themeFillTint="66"/>
+          </w:tcPr>
+          <w:p>
+            <w:pPr>
+              <w:jc w:val="left"/>
+              <w:rPr>
+                <w:rFonts w:ascii="Times New Roman" w:hAnsi="Times New Roman" w:cs="Times New Roman"/>
+                <w:b/>
+                <w:bCs/>
+                <w:sz w:val="24"/>
+                <w:szCs w:val="24"/>
+              </w:rPr>
+            </w:pPr>
+            <w:r>
+              <w:rPr>
+                <w:rFonts w:ascii="Times New Roman" w:hAnsi="Times New Roman" w:cs="Times New Roman"/>
+                <w:b/>
+                <w:bCs/>
+                <w:sz w:val="24"/>
+                <w:szCs w:val="24"/>
+              </w:rPr>
+              <w:t>Primary Actor</w:t>
+            </w:r>
+          </w:p>
+        </w:tc>
+        <w:tc>
+          <w:tcPr>
+            <w:tcW w:w="6637" w:type="dxa"/>
+            <w:shd w:val="clear" w:color="auto" w:fill="auto"/>
+          </w:tcPr>
+          <w:p>
+            <w:pPr>
+              <w:rPr>
+                <w:rFonts w:ascii="Times New Roman" w:hAnsi="Times New Roman" w:cs="Times New Roman"/>
+                <w:sz w:val="24"/>
+                <w:szCs w:val="24"/>
+              </w:rPr>
+            </w:pPr>
+            <w:r>
+              <w:rPr>
+                <w:rFonts w:ascii="Times New Roman" w:hAnsi="Times New Roman" w:cs="Times New Roman"/>
+                <w:sz w:val="24"/>
+                <w:szCs w:val="24"/>
+              </w:rPr>
+              <w:t>League manager</w:t>
+            </w:r>
+          </w:p>
+        </w:tc>
+      </w:tr>
+      <w:tr>
+        <w:trPr>
+          <w:trHeight w:val="874"/>
+          <w:jc w:val="center"/>
+        </w:trPr>
+        <w:tc>
+          <w:tcPr>
+            <w:tcW w:w="2922" w:type="dxa"/>
+            <w:shd w:val="clear" w:color="auto" w:fill="B4C6E7" w:themeFill="accent5" w:themeFillTint="66"/>
+          </w:tcPr>
+          <w:p>
+            <w:pPr>
+              <w:jc w:val="left"/>
+              <w:rPr>
+                <w:rFonts w:ascii="Times New Roman" w:hAnsi="Times New Roman" w:cs="Times New Roman"/>
+                <w:b/>
+                <w:bCs/>
+                <w:sz w:val="24"/>
+                <w:szCs w:val="24"/>
+              </w:rPr>
+            </w:pPr>
+            <w:r>
+              <w:rPr>
+                <w:rFonts w:ascii="Times New Roman" w:hAnsi="Times New Roman" w:cs="Times New Roman"/>
+                <w:b/>
+                <w:bCs/>
+                <w:sz w:val="24"/>
+                <w:szCs w:val="24"/>
+              </w:rPr>
+              <w:t>Stakeholders and Interests</w:t>
+            </w:r>
+          </w:p>
+        </w:tc>
+        <w:tc>
+          <w:tcPr>
+            <w:tcW w:w="6637" w:type="dxa"/>
+            <w:shd w:val="clear" w:color="auto" w:fill="auto"/>
+          </w:tcPr>
+          <w:p>
+            <w:pPr>
+              <w:rPr>
+                <w:rFonts w:ascii="Times New Roman" w:hAnsi="Times New Roman" w:cs="Times New Roman"/>
+                <w:sz w:val="24"/>
+                <w:szCs w:val="24"/>
+              </w:rPr>
+            </w:pPr>
+            <w:r>
+              <w:rPr>
+                <w:rFonts w:ascii="Times New Roman" w:hAnsi="Times New Roman" w:cs="Times New Roman"/>
+                <w:sz w:val="24"/>
+                <w:szCs w:val="24"/>
+              </w:rPr>
+              <w:t xml:space="preserve">League manager: League manager must be able to access </w:t>
+            </w:r>
+            <w:r>
+              <w:rPr>
+                <w:rFonts w:ascii="Times New Roman" w:hAnsi="Times New Roman" w:cs="Times New Roman"/>
+                <w:sz w:val="24"/>
+                <w:szCs w:val="24"/>
+              </w:rPr>
+              <w:t xml:space="preserve">to </w:t>
+            </w:r>
+            <w:r>
+              <w:rPr>
+                <w:rFonts w:ascii="Times New Roman" w:hAnsi="Times New Roman" w:cs="Times New Roman"/>
+                <w:sz w:val="24"/>
+                <w:szCs w:val="24"/>
+              </w:rPr>
+              <w:t xml:space="preserve">functionality of an application. </w:t>
+            </w:r>
+            <w:r>
+              <w:rPr>
+                <w:rFonts w:ascii="Times New Roman" w:hAnsi="Times New Roman" w:cs="Times New Roman"/>
+                <w:sz w:val="24"/>
+                <w:szCs w:val="24"/>
+              </w:rPr>
+              <w:t>And, m</w:t>
+            </w:r>
+            <w:r>
+              <w:rPr>
+                <w:rFonts w:ascii="Times New Roman" w:hAnsi="Times New Roman" w:cs="Times New Roman"/>
+                <w:sz w:val="24"/>
+                <w:szCs w:val="24"/>
+              </w:rPr>
+              <w:t>ust be able to login to use an application.</w:t>
+            </w:r>
+          </w:p>
+        </w:tc>
+      </w:tr>
+      <w:tr>
+        <w:trPr>
+          <w:trHeight w:val="454"/>
+          <w:jc w:val="center"/>
+        </w:trPr>
+        <w:tc>
+          <w:tcPr>
+            <w:tcW w:w="2922" w:type="dxa"/>
+            <w:shd w:val="clear" w:color="auto" w:fill="B4C6E7" w:themeFill="accent5" w:themeFillTint="66"/>
+          </w:tcPr>
+          <w:p>
+            <w:pPr>
+              <w:jc w:val="left"/>
+              <w:rPr>
+                <w:rFonts w:ascii="Times New Roman" w:hAnsi="Times New Roman" w:cs="Times New Roman"/>
+                <w:b/>
+                <w:bCs/>
+                <w:sz w:val="24"/>
+                <w:szCs w:val="24"/>
+              </w:rPr>
+            </w:pPr>
+            <w:r>
+              <w:rPr>
+                <w:rFonts w:ascii="Times New Roman" w:hAnsi="Times New Roman" w:cs="Times New Roman"/>
+                <w:b/>
+                <w:bCs/>
+                <w:sz w:val="24"/>
+                <w:szCs w:val="24"/>
+              </w:rPr>
+              <w:t>Preconditions</w:t>
+            </w:r>
+          </w:p>
+        </w:tc>
+        <w:tc>
+          <w:tcPr>
+            <w:tcW w:w="6637" w:type="dxa"/>
+            <w:shd w:val="clear" w:color="auto" w:fill="auto"/>
+          </w:tcPr>
+          <w:p>
+            <w:pPr>
+              <w:rPr>
+                <w:rFonts w:ascii="Times New Roman" w:hAnsi="Times New Roman" w:cs="Times New Roman"/>
+                <w:sz w:val="24"/>
+                <w:szCs w:val="24"/>
+              </w:rPr>
+            </w:pPr>
+            <w:r>
+              <w:rPr>
+                <w:rFonts w:ascii="Times New Roman" w:hAnsi="Times New Roman" w:cs="Times New Roman"/>
+                <w:sz w:val="24"/>
+                <w:szCs w:val="24"/>
+              </w:rPr>
+              <w:t>League manager</w:t>
+            </w:r>
+            <w:r>
+              <w:rPr>
+                <w:rFonts w:ascii="Times New Roman" w:hAnsi="Times New Roman" w:cs="Times New Roman"/>
+                <w:sz w:val="24"/>
+                <w:szCs w:val="24"/>
+              </w:rPr>
+              <w:t xml:space="preserve"> must be authenticated to an application and must have proper rights to access </w:t>
+            </w:r>
+            <w:r>
+              <w:rPr>
+                <w:rFonts w:ascii="Times New Roman" w:hAnsi="Times New Roman" w:cs="Times New Roman"/>
+                <w:sz w:val="24"/>
+                <w:szCs w:val="24"/>
+              </w:rPr>
+              <w:t>this</w:t>
+            </w:r>
+            <w:r>
+              <w:rPr>
+                <w:rFonts w:ascii="Times New Roman" w:hAnsi="Times New Roman" w:cs="Times New Roman"/>
+                <w:sz w:val="24"/>
+                <w:szCs w:val="24"/>
+              </w:rPr>
+              <w:t xml:space="preserve"> application</w:t>
+            </w:r>
+          </w:p>
+        </w:tc>
+      </w:tr>
+      <w:tr>
+        <w:trPr>
+          <w:trHeight w:val="892"/>
+          <w:jc w:val="center"/>
+        </w:trPr>
+        <w:tc>
+          <w:tcPr>
+            <w:tcW w:w="2922" w:type="dxa"/>
+            <w:shd w:val="clear" w:color="auto" w:fill="B4C6E7" w:themeFill="accent5" w:themeFillTint="66"/>
+          </w:tcPr>
+          <w:p>
+            <w:pPr>
+              <w:jc w:val="left"/>
+              <w:rPr>
+                <w:rFonts w:ascii="Times New Roman" w:hAnsi="Times New Roman" w:cs="Times New Roman"/>
+                <w:b/>
+                <w:bCs/>
+                <w:sz w:val="24"/>
+                <w:szCs w:val="24"/>
+              </w:rPr>
+            </w:pPr>
+            <w:r>
+              <w:rPr>
+                <w:rFonts w:ascii="Times New Roman" w:hAnsi="Times New Roman" w:cs="Times New Roman"/>
+                <w:b/>
+                <w:bCs/>
+                <w:sz w:val="24"/>
+                <w:szCs w:val="24"/>
+              </w:rPr>
+              <w:t>Success Guarantee (Post-Conditions)</w:t>
+            </w:r>
+          </w:p>
+        </w:tc>
+        <w:tc>
+          <w:tcPr>
+            <w:tcW w:w="6637" w:type="dxa"/>
+            <w:shd w:val="clear" w:color="auto" w:fill="auto"/>
+          </w:tcPr>
+          <w:p>
+            <w:pPr>
+              <w:rPr>
+                <w:rFonts w:ascii="Times New Roman" w:hAnsi="Times New Roman" w:cs="Times New Roman"/>
+                <w:sz w:val="24"/>
+                <w:szCs w:val="24"/>
+              </w:rPr>
+            </w:pPr>
+            <w:r>
+              <w:rPr>
+                <w:rFonts w:ascii="Times New Roman" w:hAnsi="Times New Roman" w:cs="Times New Roman"/>
+                <w:sz w:val="24"/>
+                <w:szCs w:val="24"/>
+              </w:rPr>
+              <w:t>League manager must have created a page with all correct information.</w:t>
+            </w:r>
+          </w:p>
+        </w:tc>
+      </w:tr>
+      <w:tr>
+        <w:trPr>
+          <w:trHeight w:val="937"/>
+          <w:jc w:val="center"/>
+        </w:trPr>
+        <w:tc>
+          <w:tcPr>
+            <w:tcW w:w="2922" w:type="dxa"/>
+            <w:shd w:val="clear" w:color="auto" w:fill="B4C6E7" w:themeFill="accent5" w:themeFillTint="66"/>
+          </w:tcPr>
+          <w:p>
+            <w:pPr>
+              <w:jc w:val="left"/>
+              <w:rPr>
+                <w:rFonts w:ascii="Times New Roman" w:hAnsi="Times New Roman" w:cs="Times New Roman"/>
+                <w:b/>
+                <w:bCs/>
+                <w:sz w:val="24"/>
+                <w:szCs w:val="24"/>
+              </w:rPr>
+            </w:pPr>
+            <w:r>
+              <w:rPr>
+                <w:rFonts w:ascii="Times New Roman" w:hAnsi="Times New Roman" w:cs="Times New Roman"/>
+                <w:b/>
+                <w:bCs/>
+                <w:sz w:val="24"/>
+                <w:szCs w:val="24"/>
+              </w:rPr>
+              <w:t xml:space="preserve">Main Success Scenario </w:t>
+            </w:r>
+          </w:p>
+          <w:p>
+            <w:pPr>
+              <w:jc w:val="left"/>
+              <w:rPr>
+                <w:rFonts w:ascii="Times New Roman" w:hAnsi="Times New Roman" w:cs="Times New Roman"/>
+                <w:b/>
+                <w:bCs/>
+                <w:sz w:val="24"/>
+                <w:szCs w:val="24"/>
+              </w:rPr>
+            </w:pPr>
+            <w:r>
+              <w:rPr>
+                <w:rFonts w:ascii="Times New Roman" w:hAnsi="Times New Roman" w:cs="Times New Roman"/>
+                <w:b/>
+                <w:bCs/>
+                <w:sz w:val="24"/>
+                <w:szCs w:val="24"/>
+              </w:rPr>
+              <w:t>(or Basic work-flow)</w:t>
+            </w:r>
+          </w:p>
+        </w:tc>
+        <w:tc>
+          <w:tcPr>
+            <w:tcW w:w="6637" w:type="dxa"/>
+            <w:shd w:val="clear" w:color="auto" w:fill="auto"/>
+          </w:tcPr>
+          <w:p>
+            <w:pPr>
+              <w:widowControl/>
+              <w:contextualSpacing/>
+              <w:rPr>
+                <w:rFonts w:ascii="Times New Roman" w:hAnsi="Times New Roman" w:cs="Times New Roman"/>
+                <w:sz w:val="24"/>
+                <w:szCs w:val="24"/>
+              </w:rPr>
+            </w:pPr>
+            <w:r>
+              <w:rPr>
+                <w:rFonts w:ascii="Times New Roman" w:hAnsi="Times New Roman" w:cs="Times New Roman"/>
+                <w:sz w:val="24"/>
+                <w:szCs w:val="24"/>
+              </w:rPr>
+              <w:t>League manager can add teams by adding information like team name, coach name, team logo etc. likewise league manager can delete team from the team list.</w:t>
+            </w:r>
+          </w:p>
+        </w:tc>
+      </w:tr>
+      <w:tr>
+        <w:trPr>
+          <w:trHeight w:val="892"/>
+          <w:jc w:val="center"/>
+        </w:trPr>
+        <w:tc>
+          <w:tcPr>
+            <w:tcW w:w="2922" w:type="dxa"/>
+            <w:shd w:val="clear" w:color="auto" w:fill="B4C6E7" w:themeFill="accent5" w:themeFillTint="66"/>
+          </w:tcPr>
+          <w:p>
+            <w:pPr>
+              <w:tabs>
+                <w:tab w:val="right" w:pos="2479"/>
+              </w:tabs>
+              <w:jc w:val="left"/>
+              <w:rPr>
+                <w:rFonts w:ascii="Times New Roman" w:hAnsi="Times New Roman" w:cs="Times New Roman"/>
+                <w:b/>
+                <w:bCs/>
+                <w:sz w:val="24"/>
+                <w:szCs w:val="24"/>
+              </w:rPr>
+            </w:pPr>
+            <w:r>
+              <w:rPr>
+                <w:rFonts w:ascii="Times New Roman" w:hAnsi="Times New Roman" w:cs="Times New Roman"/>
+                <w:b/>
+                <w:bCs/>
+                <w:sz w:val="24"/>
+                <w:szCs w:val="24"/>
+              </w:rPr>
+              <w:t>Extensions (or Alternative work-flow)</w:t>
+            </w:r>
+            <w:r>
+              <w:rPr>
+                <w:rFonts w:ascii="Times New Roman" w:hAnsi="Times New Roman" w:cs="Times New Roman"/>
+                <w:b/>
+                <w:bCs/>
+                <w:sz w:val="24"/>
+                <w:szCs w:val="24"/>
+              </w:rPr>
+              <w:tab/>
+            </w:r>
+          </w:p>
+        </w:tc>
+        <w:tc>
+          <w:tcPr>
+            <w:tcW w:w="6637" w:type="dxa"/>
+            <w:shd w:val="clear" w:color="auto" w:fill="auto"/>
+          </w:tcPr>
+          <w:p>
+            <w:pPr>
+              <w:rPr>
+                <w:rFonts w:ascii="Times New Roman" w:hAnsi="Times New Roman" w:cs="Times New Roman"/>
+                <w:sz w:val="24"/>
+                <w:szCs w:val="24"/>
+              </w:rPr>
+            </w:pPr>
+            <w:r>
+              <w:rPr>
+                <w:rFonts w:ascii="Times New Roman" w:hAnsi="Times New Roman" w:cs="Times New Roman"/>
+                <w:sz w:val="24"/>
+                <w:szCs w:val="24"/>
+              </w:rPr>
+              <w:t>If League</w:t>
+            </w:r>
+            <w:r>
+              <w:rPr>
+                <w:rFonts w:ascii="Times New Roman" w:hAnsi="Times New Roman" w:cs="Times New Roman"/>
+                <w:sz w:val="24"/>
+                <w:szCs w:val="24"/>
+              </w:rPr>
+              <w:t xml:space="preserve"> manager doesn’t know the flow of modifying then an application won’t move forward.</w:t>
+            </w:r>
+          </w:p>
+        </w:tc>
+      </w:tr>
+      <w:tr>
+        <w:trPr>
+          <w:trHeight w:val="735"/>
+          <w:jc w:val="center"/>
+        </w:trPr>
+        <w:tc>
+          <w:tcPr>
+            <w:tcW w:w="2922" w:type="dxa"/>
+            <w:shd w:val="clear" w:color="auto" w:fill="B4C6E7" w:themeFill="accent5" w:themeFillTint="66"/>
+          </w:tcPr>
+          <w:p>
+            <w:pPr>
+              <w:jc w:val="left"/>
+              <w:rPr>
+                <w:rFonts w:ascii="Times New Roman" w:hAnsi="Times New Roman" w:cs="Times New Roman"/>
+                <w:b/>
+                <w:bCs/>
+                <w:sz w:val="24"/>
+                <w:szCs w:val="24"/>
+              </w:rPr>
+            </w:pPr>
+            <w:r>
+              <w:rPr>
+                <w:rFonts w:ascii="Times New Roman" w:hAnsi="Times New Roman" w:cs="Times New Roman"/>
+                <w:b/>
+                <w:bCs/>
+                <w:sz w:val="24"/>
+                <w:szCs w:val="24"/>
+              </w:rPr>
+              <w:t>Special Requirements</w:t>
+            </w:r>
+          </w:p>
+        </w:tc>
+        <w:tc>
+          <w:tcPr>
+            <w:tcW w:w="6637" w:type="dxa"/>
+            <w:shd w:val="clear" w:color="auto" w:fill="auto"/>
+          </w:tcPr>
+          <w:p>
+            <w:pPr>
+              <w:rPr>
+                <w:rFonts w:ascii="Times New Roman" w:hAnsi="Times New Roman" w:cs="Times New Roman"/>
+                <w:sz w:val="24"/>
+                <w:szCs w:val="24"/>
+              </w:rPr>
+            </w:pPr>
+            <w:r>
+              <w:rPr>
+                <w:rFonts w:ascii="Times New Roman" w:hAnsi="Times New Roman" w:cs="Times New Roman"/>
+                <w:sz w:val="24"/>
+                <w:szCs w:val="24"/>
+              </w:rPr>
+              <w:t>League manager</w:t>
+            </w:r>
+            <w:r>
+              <w:rPr>
+                <w:rFonts w:ascii="Times New Roman" w:hAnsi="Times New Roman" w:cs="Times New Roman"/>
+                <w:sz w:val="24"/>
+                <w:szCs w:val="24"/>
+              </w:rPr>
+              <w:t xml:space="preserve"> must have an android </w:t>
+            </w:r>
+            <w:r>
+              <w:rPr>
+                <w:rFonts w:ascii="Times New Roman" w:hAnsi="Times New Roman" w:cs="Times New Roman"/>
+                <w:sz w:val="24"/>
+                <w:szCs w:val="24"/>
+              </w:rPr>
+              <w:t>mobile. Touch</w:t>
+            </w:r>
+            <w:r>
+              <w:rPr>
+                <w:rFonts w:ascii="Times New Roman" w:hAnsi="Times New Roman" w:cs="Times New Roman"/>
+                <w:sz w:val="24"/>
+                <w:szCs w:val="24"/>
+              </w:rPr>
+              <w:t xml:space="preserve"> screen UI on </w:t>
+            </w:r>
+            <w:r>
+              <w:rPr>
+                <w:rFonts w:ascii="Times New Roman" w:hAnsi="Times New Roman" w:cs="Times New Roman"/>
+                <w:sz w:val="24"/>
+                <w:szCs w:val="24"/>
+              </w:rPr>
+              <w:t>a flat</w:t>
+            </w:r>
+            <w:r>
+              <w:rPr>
+                <w:rFonts w:ascii="Times New Roman" w:hAnsi="Times New Roman" w:cs="Times New Roman"/>
+                <w:sz w:val="24"/>
+                <w:szCs w:val="24"/>
+              </w:rPr>
+              <w:t xml:space="preserve"> panel monitor. Text must be visible from 1 meter.</w:t>
+            </w:r>
+          </w:p>
+        </w:tc>
+      </w:tr>
+      <w:tr>
+        <w:trPr>
+          <w:trHeight w:val="536"/>
+          <w:jc w:val="center"/>
+        </w:trPr>
+        <w:tc>
+          <w:tcPr>
+            <w:tcW w:w="2922" w:type="dxa"/>
+            <w:shd w:val="clear" w:color="auto" w:fill="B4C6E7" w:themeFill="accent5" w:themeFillTint="66"/>
+          </w:tcPr>
+          <w:p>
+            <w:pPr>
+              <w:jc w:val="left"/>
+              <w:rPr>
+                <w:rFonts w:ascii="Times New Roman" w:hAnsi="Times New Roman" w:cs="Times New Roman"/>
+                <w:b/>
+                <w:bCs/>
+                <w:sz w:val="24"/>
+                <w:szCs w:val="24"/>
+              </w:rPr>
+            </w:pPr>
+            <w:r>
+              <w:rPr>
+                <w:rFonts w:ascii="Times New Roman" w:hAnsi="Times New Roman" w:cs="Times New Roman"/>
+                <w:b/>
+                <w:bCs/>
+                <w:sz w:val="24"/>
+                <w:szCs w:val="24"/>
+              </w:rPr>
+              <w:t>Frequency of Occurrence</w:t>
+            </w:r>
+          </w:p>
+        </w:tc>
+        <w:tc>
+          <w:tcPr>
+            <w:tcW w:w="6637" w:type="dxa"/>
+            <w:shd w:val="clear" w:color="auto" w:fill="auto"/>
+          </w:tcPr>
+          <w:p>
+            <w:pPr>
+              <w:rPr>
+                <w:rFonts w:ascii="Times New Roman" w:hAnsi="Times New Roman" w:cs="Times New Roman"/>
+                <w:sz w:val="24"/>
+                <w:szCs w:val="24"/>
+              </w:rPr>
+            </w:pPr>
+            <w:r>
+              <w:rPr>
+                <w:rFonts w:ascii="Times New Roman" w:hAnsi="Times New Roman" w:cs="Times New Roman"/>
+                <w:sz w:val="24"/>
+                <w:szCs w:val="24"/>
+              </w:rPr>
+              <w:t>Every-time when the app is logged out or logging in as a league manager.</w:t>
+            </w:r>
+          </w:p>
+        </w:tc>
+      </w:tr>
+      <w:tr>
+        <w:trPr>
+          <w:trHeight w:val="580"/>
+          <w:jc w:val="center"/>
+        </w:trPr>
+        <w:tc>
+          <w:tcPr>
+            <w:tcW w:w="2922" w:type="dxa"/>
+            <w:shd w:val="clear" w:color="auto" w:fill="B4C6E7" w:themeFill="accent5" w:themeFillTint="66"/>
+          </w:tcPr>
+          <w:p>
+            <w:pPr>
+              <w:jc w:val="left"/>
+              <w:rPr>
+                <w:rFonts w:ascii="Times New Roman" w:hAnsi="Times New Roman" w:cs="Times New Roman"/>
+                <w:b/>
+                <w:bCs/>
+                <w:sz w:val="24"/>
+                <w:szCs w:val="24"/>
+              </w:rPr>
+            </w:pPr>
+            <w:r>
+              <w:rPr>
+                <w:rFonts w:ascii="Times New Roman" w:hAnsi="Times New Roman" w:cs="Times New Roman"/>
+                <w:b/>
+                <w:bCs/>
+                <w:sz w:val="24"/>
+                <w:szCs w:val="24"/>
+              </w:rPr>
+              <w:t>Miscellaneous</w:t>
+            </w:r>
+          </w:p>
+        </w:tc>
+        <w:tc>
+          <w:tcPr>
+            <w:tcW w:w="6637" w:type="dxa"/>
+            <w:shd w:val="clear" w:color="auto" w:fill="auto"/>
+          </w:tcPr>
+          <w:p>
+            <w:pPr>
+              <w:rPr>
+                <w:rFonts w:ascii="Times New Roman" w:hAnsi="Times New Roman" w:cs="Times New Roman"/>
+                <w:sz w:val="24"/>
+                <w:szCs w:val="24"/>
+              </w:rPr>
+            </w:pPr>
+            <w:r>
+              <w:rPr>
+                <w:rFonts w:ascii="Times New Roman" w:hAnsi="Times New Roman" w:cs="Times New Roman"/>
+                <w:sz w:val="24"/>
+                <w:szCs w:val="24"/>
+              </w:rPr>
+              <w:t>Can user do their activities offline?</w:t>
+            </w:r>
+          </w:p>
+        </w:tc>
+      </w:tr>
+    </w:tbl>
+    <w:p>
+      <w:pPr>
+        <w:tabs>
+          <w:tab w:val="left" w:pos="3417"/>
+        </w:tabs>
+        <w:jc w:val="both"/>
+        <w:rPr>
+          <w:rFonts w:ascii="Times New Roman" w:hAnsi="Times New Roman" w:cs="Times New Roman"/>
+          <w:b/>
+          <w:bCs/>
+          <w:sz w:val="32"/>
+          <w:szCs w:val="32"/>
+          <w:lang w:val="en-IN" w:eastAsia="en-IN"/>
+        </w:rPr>
+      </w:pPr>
+    </w:p>
+    <w:p>
+      <w:pPr>
+        <w:tabs>
+          <w:tab w:val="left" w:pos="3417"/>
+        </w:tabs>
+        <w:jc w:val="both"/>
+        <w:rPr>
+          <w:rFonts w:ascii="Times New Roman" w:hAnsi="Times New Roman" w:cs="Times New Roman"/>
+          <w:b/>
+          <w:bCs/>
+          <w:sz w:val="32"/>
+          <w:szCs w:val="32"/>
+          <w:lang w:val="en-IN" w:eastAsia="en-IN"/>
+        </w:rPr>
+      </w:pPr>
+    </w:p>
+    <w:p>
+      <w:pPr>
+        <w:tabs>
+          <w:tab w:val="left" w:pos="3417"/>
+        </w:tabs>
+        <w:jc w:val="both"/>
+        <w:rPr>
+          <w:rFonts w:ascii="Times New Roman" w:hAnsi="Times New Roman" w:cs="Times New Roman"/>
+          <w:b/>
+          <w:bCs/>
+          <w:sz w:val="32"/>
+          <w:szCs w:val="32"/>
+          <w:lang w:val="en-IN" w:eastAsia="en-IN"/>
+        </w:rPr>
+      </w:pPr>
+    </w:p>
+    <w:p>
+      <w:pPr>
+        <w:tabs>
+          <w:tab w:val="left" w:pos="3417"/>
+        </w:tabs>
+        <w:jc w:val="both"/>
+        <w:rPr>
+          <w:rFonts w:ascii="Times New Roman" w:hAnsi="Times New Roman" w:cs="Times New Roman"/>
+          <w:b/>
+          <w:bCs/>
+          <w:sz w:val="32"/>
+          <w:szCs w:val="32"/>
+          <w:lang w:val="en-IN" w:eastAsia="en-IN"/>
+        </w:rPr>
+      </w:pPr>
+    </w:p>
+    <w:tbl>
+      <w:tblPr>
+        <w:tblStyle w:val="TableGrid"/>
+        <w:tblW w:w="0" w:type="auto"/>
+        <w:jc w:val="center"/>
+        <w:tblLook w:val="04A0" w:firstRow="1" w:lastRow="0" w:firstColumn="1" w:lastColumn="0" w:noHBand="0" w:noVBand="1"/>
+      </w:tblPr>
+      <w:tblGrid>
+        <w:gridCol w:w="2737"/>
+        <w:gridCol w:w="5559"/>
+      </w:tblGrid>
+      <w:tr>
+        <w:trPr>
+          <w:trHeight w:val="816"/>
+          <w:jc w:val="center"/>
+        </w:trPr>
+        <w:tc>
+          <w:tcPr>
+            <w:tcW w:w="2922" w:type="dxa"/>
+            <w:shd w:val="clear" w:color="auto" w:fill="2F5496" w:themeFill="accent5" w:themeFillShade="BF"/>
+          </w:tcPr>
+          <w:p>
+            <w:pPr>
+              <w:rPr>
+                <w:rFonts w:ascii="Times New Roman" w:hAnsi="Times New Roman" w:cs="Times New Roman"/>
+                <w:b/>
+                <w:bCs/>
+                <w:color w:val="FFFFFF" w:themeColor="background1"/>
+                <w:sz w:val="32"/>
+                <w:szCs w:val="32"/>
+                <w:u w:val="single"/>
+              </w:rPr>
+            </w:pPr>
+            <w:r>
+              <w:rPr>
+                <w:rFonts w:ascii="Times New Roman" w:hAnsi="Times New Roman" w:cs="Times New Roman"/>
+                <w:b/>
+                <w:bCs/>
+                <w:color w:val="FFFFFF" w:themeColor="background1"/>
+                <w:sz w:val="32"/>
+                <w:szCs w:val="32"/>
+              </w:rPr>
+              <w:t>Use Case Section</w:t>
+            </w:r>
+          </w:p>
+        </w:tc>
+        <w:tc>
+          <w:tcPr>
+            <w:tcW w:w="6637" w:type="dxa"/>
+            <w:shd w:val="clear" w:color="auto" w:fill="2F5496" w:themeFill="accent5" w:themeFillShade="BF"/>
+          </w:tcPr>
+          <w:p>
+            <w:pPr>
+              <w:tabs>
+                <w:tab w:val="center" w:pos="2952"/>
+              </w:tabs>
+              <w:rPr>
+                <w:rFonts w:ascii="Times New Roman" w:hAnsi="Times New Roman" w:cs="Times New Roman"/>
+                <w:b/>
+                <w:bCs/>
+                <w:color w:val="FFFFFF" w:themeColor="background1"/>
+                <w:sz w:val="32"/>
+                <w:szCs w:val="32"/>
+                <w:u w:val="single"/>
+              </w:rPr>
+            </w:pPr>
+            <w:r>
+              <w:rPr>
+                <w:rFonts w:ascii="Times New Roman" w:hAnsi="Times New Roman" w:cs="Times New Roman"/>
+                <w:b/>
+                <w:bCs/>
+                <w:color w:val="FFFFFF" w:themeColor="background1"/>
+                <w:sz w:val="32"/>
+                <w:szCs w:val="32"/>
+              </w:rPr>
+              <w:t>Comment</w:t>
+            </w:r>
+            <w:r>
+              <w:rPr>
+                <w:rFonts w:ascii="Times New Roman" w:hAnsi="Times New Roman" w:cs="Times New Roman"/>
+                <w:b/>
+                <w:bCs/>
+                <w:color w:val="FFFFFF" w:themeColor="background1"/>
+                <w:sz w:val="32"/>
+                <w:szCs w:val="32"/>
+              </w:rPr>
+              <w:tab/>
+            </w:r>
+          </w:p>
+        </w:tc>
+      </w:tr>
+      <w:tr>
+        <w:trPr>
+          <w:trHeight w:val="569"/>
+          <w:jc w:val="center"/>
+        </w:trPr>
+        <w:tc>
+          <w:tcPr>
+            <w:tcW w:w="2922" w:type="dxa"/>
+            <w:shd w:val="clear" w:color="auto" w:fill="B4C6E7" w:themeFill="accent5" w:themeFillTint="66"/>
+          </w:tcPr>
+          <w:p>
+            <w:pPr>
+              <w:jc w:val="left"/>
+              <w:rPr>
+                <w:rFonts w:ascii="Times New Roman" w:hAnsi="Times New Roman" w:cs="Times New Roman"/>
+                <w:b/>
+                <w:bCs/>
+                <w:sz w:val="24"/>
+                <w:szCs w:val="24"/>
+                <w:u w:val="single"/>
+              </w:rPr>
+            </w:pPr>
+            <w:r>
+              <w:rPr>
+                <w:rFonts w:ascii="Times New Roman" w:hAnsi="Times New Roman" w:cs="Times New Roman"/>
+                <w:b/>
+                <w:bCs/>
+                <w:sz w:val="24"/>
+                <w:szCs w:val="24"/>
+              </w:rPr>
+              <w:t>Use Case Name</w:t>
+            </w:r>
+          </w:p>
+        </w:tc>
+        <w:tc>
+          <w:tcPr>
+            <w:tcW w:w="6637" w:type="dxa"/>
+            <w:shd w:val="clear" w:color="auto" w:fill="auto"/>
+          </w:tcPr>
+          <w:p>
+            <w:pPr>
+              <w:rPr>
+                <w:rFonts w:ascii="Times New Roman" w:hAnsi="Times New Roman" w:cs="Times New Roman"/>
+                <w:sz w:val="24"/>
+                <w:szCs w:val="24"/>
+              </w:rPr>
+            </w:pPr>
+            <w:r>
+              <w:rPr>
+                <w:rFonts w:ascii="Times New Roman" w:hAnsi="Times New Roman" w:cs="Times New Roman"/>
+                <w:sz w:val="24"/>
+                <w:szCs w:val="24"/>
+              </w:rPr>
+              <w:t>Generate Match Schedule</w:t>
+            </w:r>
+          </w:p>
+        </w:tc>
+      </w:tr>
+      <w:tr>
+        <w:trPr>
+          <w:trHeight w:val="868"/>
+          <w:jc w:val="center"/>
+        </w:trPr>
+        <w:tc>
+          <w:tcPr>
+            <w:tcW w:w="2922" w:type="dxa"/>
+            <w:shd w:val="clear" w:color="auto" w:fill="B4C6E7" w:themeFill="accent5" w:themeFillTint="66"/>
+          </w:tcPr>
+          <w:p>
+            <w:pPr>
+              <w:tabs>
+                <w:tab w:val="right" w:pos="2479"/>
+              </w:tabs>
+              <w:jc w:val="left"/>
+              <w:rPr>
+                <w:rFonts w:ascii="Times New Roman" w:hAnsi="Times New Roman" w:cs="Times New Roman"/>
+                <w:b/>
+                <w:bCs/>
+                <w:sz w:val="24"/>
+                <w:szCs w:val="24"/>
+                <w:u w:val="single"/>
+              </w:rPr>
+            </w:pPr>
+            <w:r>
+              <w:rPr>
+                <w:rFonts w:ascii="Times New Roman" w:hAnsi="Times New Roman" w:cs="Times New Roman"/>
+                <w:b/>
+                <w:bCs/>
+                <w:sz w:val="24"/>
+                <w:szCs w:val="24"/>
+              </w:rPr>
+              <w:t>Scope</w:t>
+            </w:r>
+            <w:r>
+              <w:rPr>
+                <w:rFonts w:ascii="Times New Roman" w:hAnsi="Times New Roman" w:cs="Times New Roman"/>
+                <w:b/>
+                <w:bCs/>
+                <w:sz w:val="24"/>
+                <w:szCs w:val="24"/>
+              </w:rPr>
+              <w:tab/>
+            </w:r>
+          </w:p>
+        </w:tc>
+        <w:tc>
+          <w:tcPr>
+            <w:tcW w:w="6637" w:type="dxa"/>
+            <w:shd w:val="clear" w:color="auto" w:fill="auto"/>
+          </w:tcPr>
+          <w:p>
+            <w:pPr>
+              <w:rPr>
+                <w:rFonts w:ascii="Times New Roman" w:hAnsi="Times New Roman" w:cs="Times New Roman"/>
+                <w:sz w:val="24"/>
+                <w:szCs w:val="24"/>
+              </w:rPr>
+            </w:pPr>
+            <w:r>
+              <w:rPr>
+                <w:rFonts w:ascii="Times New Roman" w:hAnsi="Times New Roman" w:cs="Times New Roman"/>
+                <w:sz w:val="24"/>
+                <w:szCs w:val="24"/>
+              </w:rPr>
+              <w:t>Volley Viction Application</w:t>
+            </w:r>
+          </w:p>
+        </w:tc>
+      </w:tr>
+      <w:tr>
+        <w:trPr>
+          <w:trHeight w:val="569"/>
+          <w:jc w:val="center"/>
+        </w:trPr>
+        <w:tc>
+          <w:tcPr>
+            <w:tcW w:w="2922" w:type="dxa"/>
+            <w:shd w:val="clear" w:color="auto" w:fill="B4C6E7" w:themeFill="accent5" w:themeFillTint="66"/>
+          </w:tcPr>
+          <w:p>
+            <w:pPr>
+              <w:jc w:val="left"/>
+              <w:rPr>
+                <w:rFonts w:ascii="Times New Roman" w:hAnsi="Times New Roman" w:cs="Times New Roman"/>
+                <w:b/>
+                <w:bCs/>
+                <w:sz w:val="24"/>
+                <w:szCs w:val="24"/>
+              </w:rPr>
+            </w:pPr>
+            <w:r>
+              <w:rPr>
+                <w:rFonts w:ascii="Times New Roman" w:hAnsi="Times New Roman" w:cs="Times New Roman"/>
+                <w:b/>
+                <w:bCs/>
+                <w:sz w:val="24"/>
+                <w:szCs w:val="24"/>
+              </w:rPr>
+              <w:t>Level</w:t>
+            </w:r>
+          </w:p>
+        </w:tc>
+        <w:tc>
+          <w:tcPr>
+            <w:tcW w:w="6637" w:type="dxa"/>
+            <w:shd w:val="clear" w:color="auto" w:fill="auto"/>
+          </w:tcPr>
+          <w:p>
+            <w:pPr>
+              <w:rPr>
+                <w:rFonts w:ascii="Times New Roman" w:hAnsi="Times New Roman" w:cs="Times New Roman"/>
+                <w:b/>
+                <w:bCs/>
+                <w:sz w:val="24"/>
+                <w:szCs w:val="24"/>
+                <w:u w:val="single"/>
+              </w:rPr>
+            </w:pPr>
+            <w:r>
+              <w:rPr>
+                <w:rFonts w:ascii="Times New Roman" w:hAnsi="Times New Roman" w:cs="Times New Roman"/>
+                <w:sz w:val="24"/>
+                <w:szCs w:val="24"/>
+              </w:rPr>
+              <w:t>User-Level</w:t>
+            </w:r>
+          </w:p>
+        </w:tc>
+      </w:tr>
+      <w:tr>
+        <w:trPr>
+          <w:trHeight w:val="569"/>
+          <w:jc w:val="center"/>
+        </w:trPr>
+        <w:tc>
+          <w:tcPr>
+            <w:tcW w:w="2922" w:type="dxa"/>
+            <w:shd w:val="clear" w:color="auto" w:fill="B4C6E7" w:themeFill="accent5" w:themeFillTint="66"/>
+          </w:tcPr>
+          <w:p>
+            <w:pPr>
+              <w:jc w:val="left"/>
+              <w:rPr>
+                <w:rFonts w:ascii="Times New Roman" w:hAnsi="Times New Roman" w:cs="Times New Roman"/>
+                <w:b/>
+                <w:bCs/>
+                <w:sz w:val="24"/>
+                <w:szCs w:val="24"/>
+              </w:rPr>
+            </w:pPr>
+            <w:r>
+              <w:rPr>
+                <w:rFonts w:ascii="Times New Roman" w:hAnsi="Times New Roman" w:cs="Times New Roman"/>
+                <w:b/>
+                <w:bCs/>
+                <w:sz w:val="24"/>
+                <w:szCs w:val="24"/>
+              </w:rPr>
+              <w:t>Primary Actor</w:t>
+            </w:r>
+          </w:p>
+        </w:tc>
+        <w:tc>
+          <w:tcPr>
+            <w:tcW w:w="6637" w:type="dxa"/>
+            <w:shd w:val="clear" w:color="auto" w:fill="auto"/>
+          </w:tcPr>
+          <w:p>
+            <w:pPr>
+              <w:rPr>
+                <w:rFonts w:ascii="Times New Roman" w:hAnsi="Times New Roman" w:cs="Times New Roman"/>
+                <w:sz w:val="24"/>
+                <w:szCs w:val="24"/>
+              </w:rPr>
+            </w:pPr>
+            <w:r>
+              <w:rPr>
+                <w:rFonts w:ascii="Times New Roman" w:hAnsi="Times New Roman" w:cs="Times New Roman"/>
+                <w:sz w:val="24"/>
+                <w:szCs w:val="24"/>
+              </w:rPr>
+              <w:t>League manager</w:t>
+            </w:r>
+          </w:p>
+        </w:tc>
+      </w:tr>
+      <w:tr>
+        <w:trPr>
+          <w:trHeight w:val="874"/>
+          <w:jc w:val="center"/>
+        </w:trPr>
+        <w:tc>
+          <w:tcPr>
+            <w:tcW w:w="2922" w:type="dxa"/>
+            <w:shd w:val="clear" w:color="auto" w:fill="B4C6E7" w:themeFill="accent5" w:themeFillTint="66"/>
+          </w:tcPr>
+          <w:p>
+            <w:pPr>
+              <w:jc w:val="left"/>
+              <w:rPr>
+                <w:rFonts w:ascii="Times New Roman" w:hAnsi="Times New Roman" w:cs="Times New Roman"/>
+                <w:b/>
+                <w:bCs/>
+                <w:sz w:val="24"/>
+                <w:szCs w:val="24"/>
+              </w:rPr>
+            </w:pPr>
+            <w:r>
+              <w:rPr>
+                <w:rFonts w:ascii="Times New Roman" w:hAnsi="Times New Roman" w:cs="Times New Roman"/>
+                <w:b/>
+                <w:bCs/>
+                <w:sz w:val="24"/>
+                <w:szCs w:val="24"/>
+              </w:rPr>
+              <w:t>Stakeholders and Interests</w:t>
+            </w:r>
+          </w:p>
+        </w:tc>
+        <w:tc>
+          <w:tcPr>
+            <w:tcW w:w="6637" w:type="dxa"/>
+            <w:shd w:val="clear" w:color="auto" w:fill="auto"/>
+          </w:tcPr>
+          <w:p>
+            <w:pPr>
+              <w:rPr>
+                <w:rFonts w:ascii="Times New Roman" w:hAnsi="Times New Roman" w:cs="Times New Roman"/>
+                <w:sz w:val="24"/>
+                <w:szCs w:val="24"/>
+              </w:rPr>
+            </w:pPr>
+            <w:r>
+              <w:rPr>
+                <w:rFonts w:ascii="Times New Roman" w:hAnsi="Times New Roman" w:cs="Times New Roman"/>
+                <w:sz w:val="24"/>
+                <w:szCs w:val="24"/>
+              </w:rPr>
+              <w:t xml:space="preserve">League manager: League manager </w:t>
+            </w:r>
+            <w:r>
+              <w:rPr>
+                <w:rFonts w:ascii="Times New Roman" w:hAnsi="Times New Roman" w:cs="Times New Roman"/>
+                <w:sz w:val="24"/>
+                <w:szCs w:val="24"/>
+              </w:rPr>
+              <w:t>should able to create schedule for matches.</w:t>
+            </w:r>
+          </w:p>
+        </w:tc>
+      </w:tr>
+      <w:tr>
+        <w:trPr>
+          <w:trHeight w:val="454"/>
+          <w:jc w:val="center"/>
+        </w:trPr>
+        <w:tc>
+          <w:tcPr>
+            <w:tcW w:w="2922" w:type="dxa"/>
+            <w:shd w:val="clear" w:color="auto" w:fill="B4C6E7" w:themeFill="accent5" w:themeFillTint="66"/>
+          </w:tcPr>
+          <w:p>
+            <w:pPr>
+              <w:jc w:val="left"/>
+              <w:rPr>
+                <w:rFonts w:ascii="Times New Roman" w:hAnsi="Times New Roman" w:cs="Times New Roman"/>
+                <w:b/>
+                <w:bCs/>
+                <w:sz w:val="24"/>
+                <w:szCs w:val="24"/>
+              </w:rPr>
+            </w:pPr>
+            <w:r>
+              <w:rPr>
+                <w:rFonts w:ascii="Times New Roman" w:hAnsi="Times New Roman" w:cs="Times New Roman"/>
+                <w:b/>
+                <w:bCs/>
+                <w:sz w:val="24"/>
+                <w:szCs w:val="24"/>
+              </w:rPr>
+              <w:t>Preconditions</w:t>
+            </w:r>
+          </w:p>
+        </w:tc>
+        <w:tc>
+          <w:tcPr>
+            <w:tcW w:w="6637" w:type="dxa"/>
+            <w:shd w:val="clear" w:color="auto" w:fill="auto"/>
+          </w:tcPr>
+          <w:p>
+            <w:pPr>
+              <w:rPr>
+                <w:rFonts w:ascii="Times New Roman" w:hAnsi="Times New Roman" w:cs="Times New Roman"/>
+                <w:sz w:val="24"/>
+                <w:szCs w:val="24"/>
+              </w:rPr>
+            </w:pPr>
+            <w:r>
+              <w:rPr>
+                <w:rFonts w:ascii="Times New Roman" w:hAnsi="Times New Roman" w:cs="Times New Roman"/>
+                <w:sz w:val="24"/>
+                <w:szCs w:val="24"/>
+              </w:rPr>
+              <w:t>League manager</w:t>
+            </w:r>
+            <w:r>
+              <w:rPr>
+                <w:rFonts w:ascii="Times New Roman" w:hAnsi="Times New Roman" w:cs="Times New Roman"/>
+                <w:sz w:val="24"/>
+                <w:szCs w:val="24"/>
+              </w:rPr>
+              <w:t xml:space="preserve"> must be </w:t>
+            </w:r>
+            <w:r>
+              <w:rPr>
+                <w:rFonts w:ascii="Times New Roman" w:hAnsi="Times New Roman" w:cs="Times New Roman"/>
+                <w:sz w:val="24"/>
+                <w:szCs w:val="24"/>
+              </w:rPr>
+              <w:t xml:space="preserve">able </w:t>
+            </w:r>
+            <w:r>
+              <w:rPr>
+                <w:rFonts w:ascii="Times New Roman" w:hAnsi="Times New Roman" w:cs="Times New Roman"/>
+                <w:sz w:val="24"/>
+                <w:szCs w:val="24"/>
+              </w:rPr>
+              <w:t xml:space="preserve">to </w:t>
+            </w:r>
+            <w:r>
+              <w:rPr>
+                <w:rFonts w:ascii="Times New Roman" w:hAnsi="Times New Roman" w:cs="Times New Roman"/>
+                <w:sz w:val="24"/>
+                <w:szCs w:val="24"/>
+              </w:rPr>
+              <w:t>create a season, only that way application can proceed.</w:t>
+            </w:r>
+          </w:p>
+        </w:tc>
+      </w:tr>
+      <w:tr>
+        <w:trPr>
+          <w:trHeight w:val="892"/>
+          <w:jc w:val="center"/>
+        </w:trPr>
+        <w:tc>
+          <w:tcPr>
+            <w:tcW w:w="2922" w:type="dxa"/>
+            <w:shd w:val="clear" w:color="auto" w:fill="B4C6E7" w:themeFill="accent5" w:themeFillTint="66"/>
+          </w:tcPr>
+          <w:p>
+            <w:pPr>
+              <w:jc w:val="left"/>
+              <w:rPr>
+                <w:rFonts w:ascii="Times New Roman" w:hAnsi="Times New Roman" w:cs="Times New Roman"/>
+                <w:b/>
+                <w:bCs/>
+                <w:sz w:val="24"/>
+                <w:szCs w:val="24"/>
+              </w:rPr>
+            </w:pPr>
+            <w:r>
+              <w:rPr>
+                <w:rFonts w:ascii="Times New Roman" w:hAnsi="Times New Roman" w:cs="Times New Roman"/>
+                <w:b/>
+                <w:bCs/>
+                <w:sz w:val="24"/>
+                <w:szCs w:val="24"/>
+              </w:rPr>
+              <w:t>Success Guarantee (Post-Conditions)</w:t>
+            </w:r>
+          </w:p>
+        </w:tc>
+        <w:tc>
+          <w:tcPr>
+            <w:tcW w:w="6637" w:type="dxa"/>
+            <w:shd w:val="clear" w:color="auto" w:fill="auto"/>
+          </w:tcPr>
+          <w:p>
+            <w:pPr>
+              <w:rPr>
+                <w:rFonts w:ascii="Times New Roman" w:hAnsi="Times New Roman" w:cs="Times New Roman"/>
+                <w:sz w:val="24"/>
+                <w:szCs w:val="24"/>
+              </w:rPr>
+            </w:pPr>
+            <w:r>
+              <w:rPr>
+                <w:rFonts w:ascii="Times New Roman" w:hAnsi="Times New Roman" w:cs="Times New Roman"/>
+                <w:sz w:val="24"/>
+                <w:szCs w:val="24"/>
+              </w:rPr>
+              <w:t>League manager should have generated a page correct information with time, date and place.</w:t>
+            </w:r>
+          </w:p>
+        </w:tc>
+      </w:tr>
+      <w:tr>
+        <w:trPr>
+          <w:trHeight w:val="937"/>
+          <w:jc w:val="center"/>
+        </w:trPr>
+        <w:tc>
+          <w:tcPr>
+            <w:tcW w:w="2922" w:type="dxa"/>
+            <w:shd w:val="clear" w:color="auto" w:fill="B4C6E7" w:themeFill="accent5" w:themeFillTint="66"/>
+          </w:tcPr>
+          <w:p>
+            <w:pPr>
+              <w:jc w:val="left"/>
+              <w:rPr>
+                <w:rFonts w:ascii="Times New Roman" w:hAnsi="Times New Roman" w:cs="Times New Roman"/>
+                <w:b/>
+                <w:bCs/>
+                <w:sz w:val="24"/>
+                <w:szCs w:val="24"/>
+              </w:rPr>
+            </w:pPr>
+            <w:r>
+              <w:rPr>
+                <w:rFonts w:ascii="Times New Roman" w:hAnsi="Times New Roman" w:cs="Times New Roman"/>
+                <w:b/>
+                <w:bCs/>
+                <w:sz w:val="24"/>
+                <w:szCs w:val="24"/>
+              </w:rPr>
+              <w:t xml:space="preserve">Main Success Scenario </w:t>
+            </w:r>
+          </w:p>
+          <w:p>
+            <w:pPr>
+              <w:jc w:val="left"/>
+              <w:rPr>
+                <w:rFonts w:ascii="Times New Roman" w:hAnsi="Times New Roman" w:cs="Times New Roman"/>
+                <w:b/>
+                <w:bCs/>
+                <w:sz w:val="24"/>
+                <w:szCs w:val="24"/>
+              </w:rPr>
+            </w:pPr>
+            <w:r>
+              <w:rPr>
+                <w:rFonts w:ascii="Times New Roman" w:hAnsi="Times New Roman" w:cs="Times New Roman"/>
+                <w:b/>
+                <w:bCs/>
+                <w:sz w:val="24"/>
+                <w:szCs w:val="24"/>
+              </w:rPr>
+              <w:t>(or Basic work-flow)</w:t>
+            </w:r>
+          </w:p>
+        </w:tc>
+        <w:tc>
+          <w:tcPr>
+            <w:tcW w:w="6637" w:type="dxa"/>
+            <w:shd w:val="clear" w:color="auto" w:fill="auto"/>
+          </w:tcPr>
+          <w:p>
+            <w:pPr>
+              <w:widowControl/>
+              <w:contextualSpacing/>
+              <w:rPr>
+                <w:rFonts w:ascii="Times New Roman" w:hAnsi="Times New Roman" w:cs="Times New Roman"/>
+                <w:sz w:val="24"/>
+                <w:szCs w:val="24"/>
+              </w:rPr>
+            </w:pPr>
+            <w:r>
+              <w:rPr>
+                <w:rFonts w:ascii="Times New Roman" w:hAnsi="Times New Roman" w:cs="Times New Roman"/>
+                <w:sz w:val="24"/>
+                <w:szCs w:val="24"/>
+              </w:rPr>
+              <w:t>League manager can create new match schedule where user can add information such as match timing, date, location, teams name etc.</w:t>
+            </w:r>
+          </w:p>
+        </w:tc>
+      </w:tr>
+      <w:tr>
+        <w:trPr>
+          <w:trHeight w:val="892"/>
+          <w:jc w:val="center"/>
+        </w:trPr>
+        <w:tc>
+          <w:tcPr>
+            <w:tcW w:w="2922" w:type="dxa"/>
+            <w:shd w:val="clear" w:color="auto" w:fill="B4C6E7" w:themeFill="accent5" w:themeFillTint="66"/>
+          </w:tcPr>
+          <w:p>
+            <w:pPr>
+              <w:tabs>
+                <w:tab w:val="right" w:pos="2479"/>
+              </w:tabs>
+              <w:jc w:val="left"/>
+              <w:rPr>
+                <w:rFonts w:ascii="Times New Roman" w:hAnsi="Times New Roman" w:cs="Times New Roman"/>
+                <w:b/>
+                <w:bCs/>
+                <w:sz w:val="24"/>
+                <w:szCs w:val="24"/>
+              </w:rPr>
+            </w:pPr>
+            <w:r>
+              <w:rPr>
+                <w:rFonts w:ascii="Times New Roman" w:hAnsi="Times New Roman" w:cs="Times New Roman"/>
+                <w:b/>
+                <w:bCs/>
+                <w:sz w:val="24"/>
+                <w:szCs w:val="24"/>
+              </w:rPr>
+              <w:t>Extensions (or Alternative work-flow)</w:t>
+            </w:r>
+            <w:r>
+              <w:rPr>
+                <w:rFonts w:ascii="Times New Roman" w:hAnsi="Times New Roman" w:cs="Times New Roman"/>
+                <w:b/>
+                <w:bCs/>
+                <w:sz w:val="24"/>
+                <w:szCs w:val="24"/>
+              </w:rPr>
+              <w:tab/>
+            </w:r>
+          </w:p>
+        </w:tc>
+        <w:tc>
+          <w:tcPr>
+            <w:tcW w:w="6637" w:type="dxa"/>
+            <w:shd w:val="clear" w:color="auto" w:fill="auto"/>
+          </w:tcPr>
+          <w:p>
+            <w:pPr>
+              <w:rPr>
+                <w:rFonts w:ascii="Times New Roman" w:hAnsi="Times New Roman" w:cs="Times New Roman"/>
+                <w:sz w:val="24"/>
+                <w:szCs w:val="24"/>
+              </w:rPr>
+            </w:pPr>
+            <w:r>
+              <w:rPr>
+                <w:rFonts w:ascii="Times New Roman" w:hAnsi="Times New Roman" w:cs="Times New Roman"/>
+                <w:sz w:val="24"/>
+                <w:szCs w:val="24"/>
+              </w:rPr>
+              <w:t>If League manager doesn’t know</w:t>
+            </w:r>
+            <w:r>
+              <w:rPr>
+                <w:rFonts w:ascii="Times New Roman" w:hAnsi="Times New Roman" w:cs="Times New Roman"/>
+                <w:sz w:val="24"/>
+                <w:szCs w:val="24"/>
+              </w:rPr>
+              <w:t xml:space="preserve"> the flow of creating a schedule for matches </w:t>
+            </w:r>
+            <w:r>
+              <w:rPr>
+                <w:rFonts w:ascii="Times New Roman" w:hAnsi="Times New Roman" w:cs="Times New Roman"/>
+                <w:sz w:val="24"/>
+                <w:szCs w:val="24"/>
+              </w:rPr>
+              <w:t>th</w:t>
+            </w:r>
+            <w:r>
+              <w:rPr>
+                <w:rFonts w:ascii="Times New Roman" w:hAnsi="Times New Roman" w:cs="Times New Roman"/>
+                <w:sz w:val="24"/>
+                <w:szCs w:val="24"/>
+              </w:rPr>
+              <w:t>en an application won’t move forward.</w:t>
+            </w:r>
+          </w:p>
+        </w:tc>
+      </w:tr>
+      <w:tr>
+        <w:trPr>
+          <w:trHeight w:val="735"/>
+          <w:jc w:val="center"/>
+        </w:trPr>
+        <w:tc>
+          <w:tcPr>
+            <w:tcW w:w="2922" w:type="dxa"/>
+            <w:shd w:val="clear" w:color="auto" w:fill="B4C6E7" w:themeFill="accent5" w:themeFillTint="66"/>
+          </w:tcPr>
+          <w:p>
+            <w:pPr>
+              <w:jc w:val="left"/>
+              <w:rPr>
+                <w:rFonts w:ascii="Times New Roman" w:hAnsi="Times New Roman" w:cs="Times New Roman"/>
+                <w:b/>
+                <w:bCs/>
+                <w:sz w:val="24"/>
+                <w:szCs w:val="24"/>
+              </w:rPr>
+            </w:pPr>
+            <w:r>
+              <w:rPr>
+                <w:rFonts w:ascii="Times New Roman" w:hAnsi="Times New Roman" w:cs="Times New Roman"/>
+                <w:b/>
+                <w:bCs/>
+                <w:sz w:val="24"/>
+                <w:szCs w:val="24"/>
+              </w:rPr>
+              <w:t>Special Requirements</w:t>
+            </w:r>
+          </w:p>
+        </w:tc>
+        <w:tc>
+          <w:tcPr>
+            <w:tcW w:w="6637" w:type="dxa"/>
+            <w:shd w:val="clear" w:color="auto" w:fill="auto"/>
+          </w:tcPr>
+          <w:p>
+            <w:pPr>
+              <w:rPr>
+                <w:rFonts w:ascii="Times New Roman" w:hAnsi="Times New Roman" w:cs="Times New Roman"/>
+                <w:sz w:val="24"/>
+                <w:szCs w:val="24"/>
+              </w:rPr>
+            </w:pPr>
+            <w:r>
+              <w:rPr>
+                <w:rFonts w:ascii="Times New Roman" w:hAnsi="Times New Roman" w:cs="Times New Roman"/>
+                <w:sz w:val="24"/>
+                <w:szCs w:val="24"/>
+              </w:rPr>
+              <w:t xml:space="preserve">User </w:t>
+            </w:r>
+            <w:r>
+              <w:rPr>
+                <w:rFonts w:ascii="Times New Roman" w:hAnsi="Times New Roman" w:cs="Times New Roman"/>
+                <w:sz w:val="24"/>
+                <w:szCs w:val="24"/>
+              </w:rPr>
+              <w:t>have an android mobile. Touch</w:t>
+            </w:r>
+            <w:r>
+              <w:rPr>
+                <w:rFonts w:ascii="Times New Roman" w:hAnsi="Times New Roman" w:cs="Times New Roman"/>
+                <w:sz w:val="24"/>
+                <w:szCs w:val="24"/>
+              </w:rPr>
+              <w:t xml:space="preserve"> screen UI on a large flat panel monitor. Text must be visible from 1 meter.</w:t>
+            </w:r>
+          </w:p>
+        </w:tc>
+      </w:tr>
+      <w:tr>
+        <w:trPr>
+          <w:trHeight w:val="536"/>
+          <w:jc w:val="center"/>
+        </w:trPr>
+        <w:tc>
+          <w:tcPr>
+            <w:tcW w:w="2922" w:type="dxa"/>
+            <w:shd w:val="clear" w:color="auto" w:fill="B4C6E7" w:themeFill="accent5" w:themeFillTint="66"/>
+          </w:tcPr>
+          <w:p>
+            <w:pPr>
+              <w:jc w:val="left"/>
+              <w:rPr>
+                <w:rFonts w:ascii="Times New Roman" w:hAnsi="Times New Roman" w:cs="Times New Roman"/>
+                <w:b/>
+                <w:bCs/>
+                <w:sz w:val="24"/>
+                <w:szCs w:val="24"/>
+              </w:rPr>
+            </w:pPr>
+            <w:r>
+              <w:rPr>
+                <w:rFonts w:ascii="Times New Roman" w:hAnsi="Times New Roman" w:cs="Times New Roman"/>
+                <w:b/>
+                <w:bCs/>
+                <w:sz w:val="24"/>
+                <w:szCs w:val="24"/>
+              </w:rPr>
+              <w:t>Frequency of Occurrence</w:t>
+            </w:r>
+          </w:p>
+        </w:tc>
+        <w:tc>
+          <w:tcPr>
+            <w:tcW w:w="6637" w:type="dxa"/>
+            <w:shd w:val="clear" w:color="auto" w:fill="auto"/>
+          </w:tcPr>
+          <w:p>
+            <w:pPr>
+              <w:rPr>
+                <w:rFonts w:ascii="Times New Roman" w:hAnsi="Times New Roman" w:cs="Times New Roman"/>
+                <w:sz w:val="24"/>
+                <w:szCs w:val="24"/>
+              </w:rPr>
+            </w:pPr>
+            <w:r>
+              <w:rPr>
+                <w:rFonts w:ascii="Times New Roman" w:hAnsi="Times New Roman" w:cs="Times New Roman"/>
+                <w:sz w:val="24"/>
+                <w:szCs w:val="24"/>
+              </w:rPr>
+              <w:t xml:space="preserve">Every-time when the user </w:t>
+            </w:r>
+            <w:r>
+              <w:rPr>
+                <w:rFonts w:ascii="Times New Roman" w:hAnsi="Times New Roman" w:cs="Times New Roman"/>
+                <w:sz w:val="24"/>
+                <w:szCs w:val="24"/>
+              </w:rPr>
+              <w:t>creates</w:t>
+            </w:r>
+            <w:r>
+              <w:rPr>
+                <w:rFonts w:ascii="Times New Roman" w:hAnsi="Times New Roman" w:cs="Times New Roman"/>
+                <w:sz w:val="24"/>
+                <w:szCs w:val="24"/>
+              </w:rPr>
+              <w:t xml:space="preserve"> a new season for match.</w:t>
+            </w:r>
+          </w:p>
+        </w:tc>
+      </w:tr>
+      <w:tr>
+        <w:trPr>
+          <w:trHeight w:val="580"/>
+          <w:jc w:val="center"/>
+        </w:trPr>
+        <w:tc>
+          <w:tcPr>
+            <w:tcW w:w="2922" w:type="dxa"/>
+            <w:shd w:val="clear" w:color="auto" w:fill="B4C6E7" w:themeFill="accent5" w:themeFillTint="66"/>
+          </w:tcPr>
+          <w:p>
+            <w:pPr>
+              <w:jc w:val="left"/>
+              <w:rPr>
+                <w:rFonts w:ascii="Times New Roman" w:hAnsi="Times New Roman" w:cs="Times New Roman"/>
+                <w:b/>
+                <w:bCs/>
+                <w:sz w:val="24"/>
+                <w:szCs w:val="24"/>
+              </w:rPr>
+            </w:pPr>
+            <w:r>
+              <w:rPr>
+                <w:rFonts w:ascii="Times New Roman" w:hAnsi="Times New Roman" w:cs="Times New Roman"/>
+                <w:b/>
+                <w:bCs/>
+                <w:sz w:val="24"/>
+                <w:szCs w:val="24"/>
+              </w:rPr>
+              <w:t>Miscellaneous</w:t>
+            </w:r>
+          </w:p>
+        </w:tc>
+        <w:tc>
+          <w:tcPr>
+            <w:tcW w:w="6637" w:type="dxa"/>
+            <w:shd w:val="clear" w:color="auto" w:fill="auto"/>
+          </w:tcPr>
+          <w:p>
+            <w:pPr>
+              <w:rPr>
+                <w:rFonts w:ascii="Times New Roman" w:hAnsi="Times New Roman" w:cs="Times New Roman"/>
+                <w:sz w:val="24"/>
+                <w:szCs w:val="24"/>
+              </w:rPr>
+            </w:pPr>
+            <w:r>
+              <w:rPr>
+                <w:rFonts w:ascii="Times New Roman" w:hAnsi="Times New Roman" w:cs="Times New Roman"/>
+                <w:sz w:val="24"/>
+                <w:szCs w:val="24"/>
+              </w:rPr>
+              <w:t>Can user do their activities offline?</w:t>
+            </w:r>
+          </w:p>
+        </w:tc>
+      </w:tr>
+    </w:tbl>
     <w:p>
       <w:pPr>
         <w:tabs>
@@ -8217,7 +10198,7 @@
 </file>
 
 <file path=customXml/itemProps2.xml><?xml version="1.0" encoding="utf-8"?>
-<ds:datastoreItem xmlns:ds="http://schemas.openxmlformats.org/officeDocument/2006/customXml" ds:itemID="{DCEF667F-E8E8-4A2E-94D3-1B7DDA3AF46E}">
+<ds:datastoreItem xmlns:ds="http://schemas.openxmlformats.org/officeDocument/2006/customXml" ds:itemID="{9F4C36FE-3C72-4A95-A3C5-2A4C8CC0666C}">
   <ds:schemaRefs>
     <ds:schemaRef ds:uri="http://schemas.openxmlformats.org/officeDocument/2006/bibliography"/>
   </ds:schemaRefs>

</xml_diff>